<commit_message>
[Study][Spring] MyProject: Update TLS files and Cloud VM Setting docs
1. Update TLS files xxxxLWJ to TLS_LWJ/xxxxLWJ_2023_10_28
2. Update Cloud VM Setting docs - iptables setting in ubuntu
</commit_message>
<xml_diff>
--- a/클라우드 VM 서버 생성.docx
+++ b/클라우드 VM 서버 생성.docx
@@ -4,6 +4,7 @@
   <w:body>
     <w:p>
       <w:pPr>
+        <w:pageBreakBefore w:val="0"/>
         <w:rPr/>
       </w:pPr>
       <w:r>
@@ -16,16 +17,61 @@
     </w:p>
     <w:p>
       <w:pPr>
-        <w:rPr/>
-      </w:pPr>
-      <w:r>
-        <w:rPr>
-          <w:rtl w:val="0"/>
-        </w:rPr>
-      </w:r>
-    </w:p>
-    <w:p>
-      <w:pPr>
+        <w:pageBreakBefore w:val="0"/>
+        <w:rPr/>
+      </w:pPr>
+      <w:r>
+        <w:rPr>
+          <w:rFonts w:ascii="Arial Unicode MS" w:cs="Arial Unicode MS" w:eastAsia="Arial Unicode MS" w:hAnsi="Arial Unicode MS"/>
+          <w:rtl w:val="0"/>
+        </w:rPr>
+        <w:t xml:space="preserve">0. 추가 참고사항</w:t>
+      </w:r>
+    </w:p>
+    <w:p>
+      <w:pPr>
+        <w:pageBreakBefore w:val="0"/>
+        <w:rPr/>
+      </w:pPr>
+      <w:r>
+        <w:rPr>
+          <w:rFonts w:ascii="Arial Unicode MS" w:cs="Arial Unicode MS" w:eastAsia="Arial Unicode MS" w:hAnsi="Arial Unicode MS"/>
+          <w:rtl w:val="0"/>
+        </w:rPr>
+        <w:t xml:space="preserve">서버 실행 시 nohup 으로 실행해야 터미널 세션 로그아웃 시 hup signal 의 종료를 받지 않는다.</w:t>
+      </w:r>
+    </w:p>
+    <w:p>
+      <w:pPr>
+        <w:pageBreakBefore w:val="0"/>
+        <w:rPr/>
+      </w:pPr>
+      <w:r>
+        <w:rPr>
+          <w:rtl w:val="0"/>
+        </w:rPr>
+        <w:t xml:space="preserve">(</w:t>
+      </w:r>
+      <w:hyperlink r:id="rId6">
+        <w:r>
+          <w:rPr>
+            <w:color w:val="1155cc"/>
+            <w:u w:val="single"/>
+            <w:rtl w:val="0"/>
+          </w:rPr>
+          <w:t xml:space="preserve">https://gracefulprograming.tistory.com/128</w:t>
+        </w:r>
+      </w:hyperlink>
+      <w:r>
+        <w:rPr>
+          <w:rtl w:val="0"/>
+        </w:rPr>
+        <w:t xml:space="preserve">)</w:t>
+      </w:r>
+    </w:p>
+    <w:p>
+      <w:pPr>
+        <w:pageBreakBefore w:val="0"/>
         <w:numPr>
           <w:ilvl w:val="0"/>
           <w:numId w:val="2"/>
@@ -45,6 +91,7 @@
     </w:p>
     <w:p>
       <w:pPr>
+        <w:pageBreakBefore w:val="0"/>
         <w:ind w:left="720" w:firstLine="0"/>
         <w:rPr/>
       </w:pPr>
@@ -54,7 +101,7 @@
         </w:rPr>
         <w:t xml:space="preserve">(</w:t>
       </w:r>
-      <w:hyperlink r:id="rId6">
+      <w:hyperlink r:id="rId7">
         <w:r>
           <w:rPr>
             <w:color w:val="1155cc"/>
@@ -74,6 +121,7 @@
     </w:p>
     <w:p>
       <w:pPr>
+        <w:pageBreakBefore w:val="0"/>
         <w:ind w:left="720" w:firstLine="0"/>
         <w:rPr/>
       </w:pPr>
@@ -83,7 +131,7 @@
         </w:rPr>
         <w:t xml:space="preserve">(</w:t>
       </w:r>
-      <w:hyperlink r:id="rId7">
+      <w:hyperlink r:id="rId8">
         <w:r>
           <w:rPr>
             <w:color w:val="1155cc"/>
@@ -103,6 +151,7 @@
     </w:p>
     <w:p>
       <w:pPr>
+        <w:pageBreakBefore w:val="0"/>
         <w:ind w:left="720" w:firstLine="0"/>
         <w:rPr/>
       </w:pPr>
@@ -116,6 +165,7 @@
     </w:p>
     <w:p>
       <w:pPr>
+        <w:pageBreakBefore w:val="0"/>
         <w:ind w:left="720" w:firstLine="0"/>
         <w:rPr/>
       </w:pPr>
@@ -129,6 +179,7 @@
     </w:p>
     <w:p>
       <w:pPr>
+        <w:pageBreakBefore w:val="0"/>
         <w:ind w:left="720" w:firstLine="0"/>
         <w:rPr/>
       </w:pPr>
@@ -142,6 +193,7 @@
     </w:p>
     <w:p>
       <w:pPr>
+        <w:pageBreakBefore w:val="0"/>
         <w:numPr>
           <w:ilvl w:val="0"/>
           <w:numId w:val="2"/>
@@ -158,7 +210,7 @@
         </w:rPr>
         <w:t xml:space="preserve">인증 잘 됨! (2021.05.10) (참고 사이트 : </w:t>
       </w:r>
-      <w:hyperlink r:id="rId8">
+      <w:hyperlink r:id="rId9">
         <w:r>
           <w:rPr>
             <w:color w:val="1155cc"/>
@@ -177,6 +229,7 @@
     </w:p>
     <w:p>
       <w:pPr>
+        <w:pageBreakBefore w:val="0"/>
         <w:ind w:left="720" w:firstLine="0"/>
         <w:rPr/>
       </w:pPr>
@@ -186,77 +239,12 @@
           <wp:inline distB="114300" distT="114300" distL="114300" distR="114300">
             <wp:extent cx="5731200" cy="3098800"/>
             <wp:effectExtent b="0" l="0" r="0" t="0"/>
-            <wp:docPr id="1" name="image7.png"/>
+            <wp:docPr id="1" name="image8.png"/>
             <a:graphic>
               <a:graphicData uri="http://schemas.openxmlformats.org/drawingml/2006/picture">
                 <pic:pic>
                   <pic:nvPicPr>
-                    <pic:cNvPr id="0" name="image7.png"/>
-                    <pic:cNvPicPr preferRelativeResize="0"/>
-                  </pic:nvPicPr>
-                  <pic:blipFill>
-                    <a:blip r:embed="rId9"/>
-                    <a:srcRect b="0" l="0" r="0" t="0"/>
-                    <a:stretch>
-                      <a:fillRect/>
-                    </a:stretch>
-                  </pic:blipFill>
-                  <pic:spPr>
-                    <a:xfrm>
-                      <a:off x="0" y="0"/>
-                      <a:ext cx="5731200" cy="3098800"/>
-                    </a:xfrm>
-                    <a:prstGeom prst="rect"/>
-                    <a:ln/>
-                  </pic:spPr>
-                </pic:pic>
-              </a:graphicData>
-            </a:graphic>
-          </wp:inline>
-        </w:drawing>
-      </w:r>
-      <w:r>
-        <w:rPr>
-          <w:rtl w:val="0"/>
-        </w:rPr>
-      </w:r>
-    </w:p>
-    <w:p>
-      <w:pPr>
-        <w:numPr>
-          <w:ilvl w:val="0"/>
-          <w:numId w:val="2"/>
-        </w:numPr>
-        <w:ind w:left="720" w:hanging="360"/>
-        <w:rPr>
-          <w:u w:val="none"/>
-        </w:rPr>
-      </w:pPr>
-      <w:r>
-        <w:rPr>
-          <w:rFonts w:ascii="Arial Unicode MS" w:cs="Arial Unicode MS" w:eastAsia="Arial Unicode MS" w:hAnsi="Arial Unicode MS"/>
-          <w:rtl w:val="0"/>
-        </w:rPr>
-        <w:t xml:space="preserve">구획 생성하기</w:t>
-      </w:r>
-    </w:p>
-    <w:p>
-      <w:pPr>
-        <w:ind w:left="720" w:firstLine="0"/>
-        <w:rPr/>
-      </w:pPr>
-      <w:r>
-        <w:rPr/>
-        <w:drawing>
-          <wp:inline distB="114300" distT="114300" distL="114300" distR="114300">
-            <wp:extent cx="5731200" cy="3098800"/>
-            <wp:effectExtent b="0" l="0" r="0" t="0"/>
-            <wp:docPr id="30" name="image25.png"/>
-            <a:graphic>
-              <a:graphicData uri="http://schemas.openxmlformats.org/drawingml/2006/picture">
-                <pic:pic>
-                  <pic:nvPicPr>
-                    <pic:cNvPr id="0" name="image25.png"/>
+                    <pic:cNvPr id="0" name="image8.png"/>
                     <pic:cNvPicPr preferRelativeResize="0"/>
                   </pic:nvPicPr>
                   <pic:blipFill>
@@ -288,6 +276,27 @@
     </w:p>
     <w:p>
       <w:pPr>
+        <w:pageBreakBefore w:val="0"/>
+        <w:numPr>
+          <w:ilvl w:val="0"/>
+          <w:numId w:val="2"/>
+        </w:numPr>
+        <w:ind w:left="720" w:hanging="360"/>
+        <w:rPr>
+          <w:u w:val="none"/>
+        </w:rPr>
+      </w:pPr>
+      <w:r>
+        <w:rPr>
+          <w:rFonts w:ascii="Arial Unicode MS" w:cs="Arial Unicode MS" w:eastAsia="Arial Unicode MS" w:hAnsi="Arial Unicode MS"/>
+          <w:rtl w:val="0"/>
+        </w:rPr>
+        <w:t xml:space="preserve">구획 생성하기</w:t>
+      </w:r>
+    </w:p>
+    <w:p>
+      <w:pPr>
+        <w:pageBreakBefore w:val="0"/>
         <w:ind w:left="720" w:firstLine="0"/>
         <w:rPr/>
       </w:pPr>
@@ -297,12 +306,12 @@
           <wp:inline distB="114300" distT="114300" distL="114300" distR="114300">
             <wp:extent cx="5731200" cy="3098800"/>
             <wp:effectExtent b="0" l="0" r="0" t="0"/>
-            <wp:docPr id="32" name="image27.png"/>
+            <wp:docPr id="30" name="image16.png"/>
             <a:graphic>
               <a:graphicData uri="http://schemas.openxmlformats.org/drawingml/2006/picture">
                 <pic:pic>
                   <pic:nvPicPr>
-                    <pic:cNvPr id="0" name="image27.png"/>
+                    <pic:cNvPr id="0" name="image16.png"/>
                     <pic:cNvPicPr preferRelativeResize="0"/>
                   </pic:nvPicPr>
                   <pic:blipFill>
@@ -334,36 +343,7 @@
     </w:p>
     <w:p>
       <w:pPr>
-        <w:ind w:left="720" w:firstLine="0"/>
-        <w:rPr/>
-      </w:pPr>
-      <w:r>
-        <w:rPr>
-          <w:rtl w:val="0"/>
-        </w:rPr>
-      </w:r>
-    </w:p>
-    <w:p>
-      <w:pPr>
-        <w:numPr>
-          <w:ilvl w:val="0"/>
-          <w:numId w:val="2"/>
-        </w:numPr>
-        <w:ind w:left="720" w:hanging="360"/>
-        <w:rPr>
-          <w:u w:val="none"/>
-        </w:rPr>
-      </w:pPr>
-      <w:r>
-        <w:rPr>
-          <w:rFonts w:ascii="Arial Unicode MS" w:cs="Arial Unicode MS" w:eastAsia="Arial Unicode MS" w:hAnsi="Arial Unicode MS"/>
-          <w:rtl w:val="0"/>
-        </w:rPr>
-        <w:t xml:space="preserve">네트워크 설정</w:t>
-      </w:r>
-    </w:p>
-    <w:p>
-      <w:pPr>
+        <w:pageBreakBefore w:val="0"/>
         <w:ind w:left="720" w:firstLine="0"/>
         <w:rPr/>
       </w:pPr>
@@ -373,12 +353,12 @@
           <wp:inline distB="114300" distT="114300" distL="114300" distR="114300">
             <wp:extent cx="5731200" cy="3098800"/>
             <wp:effectExtent b="0" l="0" r="0" t="0"/>
-            <wp:docPr id="33" name="image37.png"/>
+            <wp:docPr id="32" name="image28.png"/>
             <a:graphic>
               <a:graphicData uri="http://schemas.openxmlformats.org/drawingml/2006/picture">
                 <pic:pic>
                   <pic:nvPicPr>
-                    <pic:cNvPr id="0" name="image37.png"/>
+                    <pic:cNvPr id="0" name="image28.png"/>
                     <pic:cNvPicPr preferRelativeResize="0"/>
                   </pic:nvPicPr>
                   <pic:blipFill>
@@ -410,6 +390,19 @@
     </w:p>
     <w:p>
       <w:pPr>
+        <w:pageBreakBefore w:val="0"/>
+        <w:ind w:left="720" w:firstLine="0"/>
+        <w:rPr/>
+      </w:pPr>
+      <w:r>
+        <w:rPr>
+          <w:rtl w:val="0"/>
+        </w:rPr>
+      </w:r>
+    </w:p>
+    <w:p>
+      <w:pPr>
+        <w:pageBreakBefore w:val="0"/>
         <w:numPr>
           <w:ilvl w:val="0"/>
           <w:numId w:val="2"/>
@@ -424,11 +417,12 @@
           <w:rFonts w:ascii="Arial Unicode MS" w:cs="Arial Unicode MS" w:eastAsia="Arial Unicode MS" w:hAnsi="Arial Unicode MS"/>
           <w:rtl w:val="0"/>
         </w:rPr>
-        <w:t xml:space="preserve">VM 생성하기</w:t>
-      </w:r>
-    </w:p>
-    <w:p>
-      <w:pPr>
+        <w:t xml:space="preserve">네트워크 설정</w:t>
+      </w:r>
+    </w:p>
+    <w:p>
+      <w:pPr>
+        <w:pageBreakBefore w:val="0"/>
         <w:ind w:left="720" w:firstLine="0"/>
         <w:rPr/>
       </w:pPr>
@@ -436,14 +430,14 @@
         <w:rPr/>
         <w:drawing>
           <wp:inline distB="114300" distT="114300" distL="114300" distR="114300">
-            <wp:extent cx="5731200" cy="3225800"/>
+            <wp:extent cx="5731200" cy="3098800"/>
             <wp:effectExtent b="0" l="0" r="0" t="0"/>
-            <wp:docPr id="31" name="image31.png"/>
+            <wp:docPr id="33" name="image33.png"/>
             <a:graphic>
               <a:graphicData uri="http://schemas.openxmlformats.org/drawingml/2006/picture">
                 <pic:pic>
                   <pic:nvPicPr>
-                    <pic:cNvPr id="0" name="image31.png"/>
+                    <pic:cNvPr id="0" name="image33.png"/>
                     <pic:cNvPicPr preferRelativeResize="0"/>
                   </pic:nvPicPr>
                   <pic:blipFill>
@@ -456,7 +450,7 @@
                   <pic:spPr>
                     <a:xfrm>
                       <a:off x="0" y="0"/>
-                      <a:ext cx="5731200" cy="3225800"/>
+                      <a:ext cx="5731200" cy="3098800"/>
                     </a:xfrm>
                     <a:prstGeom prst="rect"/>
                     <a:ln/>
@@ -475,6 +469,27 @@
     </w:p>
     <w:p>
       <w:pPr>
+        <w:pageBreakBefore w:val="0"/>
+        <w:numPr>
+          <w:ilvl w:val="0"/>
+          <w:numId w:val="2"/>
+        </w:numPr>
+        <w:ind w:left="720" w:hanging="360"/>
+        <w:rPr>
+          <w:u w:val="none"/>
+        </w:rPr>
+      </w:pPr>
+      <w:r>
+        <w:rPr>
+          <w:rFonts w:ascii="Arial Unicode MS" w:cs="Arial Unicode MS" w:eastAsia="Arial Unicode MS" w:hAnsi="Arial Unicode MS"/>
+          <w:rtl w:val="0"/>
+        </w:rPr>
+        <w:t xml:space="preserve">VM 생성하기</w:t>
+      </w:r>
+    </w:p>
+    <w:p>
+      <w:pPr>
+        <w:pageBreakBefore w:val="0"/>
         <w:ind w:left="720" w:firstLine="0"/>
         <w:rPr/>
       </w:pPr>
@@ -484,12 +499,12 @@
           <wp:inline distB="114300" distT="114300" distL="114300" distR="114300">
             <wp:extent cx="5731200" cy="3225800"/>
             <wp:effectExtent b="0" l="0" r="0" t="0"/>
-            <wp:docPr id="24" name="image22.png"/>
+            <wp:docPr id="31" name="image27.png"/>
             <a:graphic>
               <a:graphicData uri="http://schemas.openxmlformats.org/drawingml/2006/picture">
                 <pic:pic>
                   <pic:nvPicPr>
-                    <pic:cNvPr id="0" name="image22.png"/>
+                    <pic:cNvPr id="0" name="image27.png"/>
                     <pic:cNvPicPr preferRelativeResize="0"/>
                   </pic:nvPicPr>
                   <pic:blipFill>
@@ -521,6 +536,54 @@
     </w:p>
     <w:p>
       <w:pPr>
+        <w:pageBreakBefore w:val="0"/>
+        <w:ind w:left="720" w:firstLine="0"/>
+        <w:rPr/>
+      </w:pPr>
+      <w:r>
+        <w:rPr/>
+        <w:drawing>
+          <wp:inline distB="114300" distT="114300" distL="114300" distR="114300">
+            <wp:extent cx="5731200" cy="3225800"/>
+            <wp:effectExtent b="0" l="0" r="0" t="0"/>
+            <wp:docPr id="24" name="image21.png"/>
+            <a:graphic>
+              <a:graphicData uri="http://schemas.openxmlformats.org/drawingml/2006/picture">
+                <pic:pic>
+                  <pic:nvPicPr>
+                    <pic:cNvPr id="0" name="image21.png"/>
+                    <pic:cNvPicPr preferRelativeResize="0"/>
+                  </pic:nvPicPr>
+                  <pic:blipFill>
+                    <a:blip r:embed="rId15"/>
+                    <a:srcRect b="0" l="0" r="0" t="0"/>
+                    <a:stretch>
+                      <a:fillRect/>
+                    </a:stretch>
+                  </pic:blipFill>
+                  <pic:spPr>
+                    <a:xfrm>
+                      <a:off x="0" y="0"/>
+                      <a:ext cx="5731200" cy="3225800"/>
+                    </a:xfrm>
+                    <a:prstGeom prst="rect"/>
+                    <a:ln/>
+                  </pic:spPr>
+                </pic:pic>
+              </a:graphicData>
+            </a:graphic>
+          </wp:inline>
+        </w:drawing>
+      </w:r>
+      <w:r>
+        <w:rPr>
+          <w:rtl w:val="0"/>
+        </w:rPr>
+      </w:r>
+    </w:p>
+    <w:p>
+      <w:pPr>
+        <w:pageBreakBefore w:val="0"/>
         <w:ind w:left="720" w:firstLine="0"/>
         <w:rPr/>
       </w:pPr>
@@ -534,6 +597,7 @@
     </w:p>
     <w:p>
       <w:pPr>
+        <w:pageBreakBefore w:val="0"/>
         <w:ind w:left="720" w:firstLine="0"/>
         <w:rPr/>
       </w:pPr>
@@ -547,6 +611,7 @@
     </w:p>
     <w:p>
       <w:pPr>
+        <w:pageBreakBefore w:val="0"/>
         <w:ind w:left="720" w:firstLine="0"/>
         <w:rPr/>
       </w:pPr>
@@ -560,6 +625,7 @@
     </w:p>
     <w:p>
       <w:pPr>
+        <w:pageBreakBefore w:val="0"/>
         <w:ind w:left="720" w:firstLine="0"/>
         <w:rPr/>
       </w:pPr>
@@ -569,16 +635,16 @@
           <wp:inline distB="114300" distT="114300" distL="114300" distR="114300">
             <wp:extent cx="5731200" cy="4483100"/>
             <wp:effectExtent b="0" l="0" r="0" t="0"/>
-            <wp:docPr id="12" name="image5.png"/>
+            <wp:docPr id="12" name="image17.png"/>
             <a:graphic>
               <a:graphicData uri="http://schemas.openxmlformats.org/drawingml/2006/picture">
                 <pic:pic>
                   <pic:nvPicPr>
-                    <pic:cNvPr id="0" name="image5.png"/>
+                    <pic:cNvPr id="0" name="image17.png"/>
                     <pic:cNvPicPr preferRelativeResize="0"/>
                   </pic:nvPicPr>
                   <pic:blipFill>
-                    <a:blip r:embed="rId15"/>
+                    <a:blip r:embed="rId16"/>
                     <a:srcRect b="0" l="0" r="0" t="0"/>
                     <a:stretch>
                       <a:fillRect/>
@@ -606,6 +672,7 @@
     </w:p>
     <w:p>
       <w:pPr>
+        <w:pageBreakBefore w:val="0"/>
         <w:ind w:left="720" w:firstLine="0"/>
         <w:rPr/>
       </w:pPr>
@@ -619,6 +686,7 @@
     </w:p>
     <w:p>
       <w:pPr>
+        <w:pageBreakBefore w:val="0"/>
         <w:numPr>
           <w:ilvl w:val="0"/>
           <w:numId w:val="2"/>
@@ -638,6 +706,7 @@
     </w:p>
     <w:p>
       <w:pPr>
+        <w:pageBreakBefore w:val="0"/>
         <w:ind w:left="720" w:firstLine="0"/>
         <w:rPr/>
       </w:pPr>
@@ -647,58 +716,12 @@
           <wp:inline distB="114300" distT="114300" distL="114300" distR="114300">
             <wp:extent cx="5731200" cy="3098800"/>
             <wp:effectExtent b="0" l="0" r="0" t="0"/>
-            <wp:docPr id="37" name="image30.png"/>
+            <wp:docPr id="37" name="image37.png"/>
             <a:graphic>
               <a:graphicData uri="http://schemas.openxmlformats.org/drawingml/2006/picture">
                 <pic:pic>
                   <pic:nvPicPr>
-                    <pic:cNvPr id="0" name="image30.png"/>
-                    <pic:cNvPicPr preferRelativeResize="0"/>
-                  </pic:nvPicPr>
-                  <pic:blipFill>
-                    <a:blip r:embed="rId16"/>
-                    <a:srcRect b="0" l="0" r="0" t="0"/>
-                    <a:stretch>
-                      <a:fillRect/>
-                    </a:stretch>
-                  </pic:blipFill>
-                  <pic:spPr>
-                    <a:xfrm>
-                      <a:off x="0" y="0"/>
-                      <a:ext cx="5731200" cy="3098800"/>
-                    </a:xfrm>
-                    <a:prstGeom prst="rect"/>
-                    <a:ln/>
-                  </pic:spPr>
-                </pic:pic>
-              </a:graphicData>
-            </a:graphic>
-          </wp:inline>
-        </w:drawing>
-      </w:r>
-      <w:r>
-        <w:rPr>
-          <w:rtl w:val="0"/>
-        </w:rPr>
-      </w:r>
-    </w:p>
-    <w:p>
-      <w:pPr>
-        <w:ind w:left="720" w:firstLine="0"/>
-        <w:rPr/>
-      </w:pPr>
-      <w:r>
-        <w:rPr/>
-        <w:drawing>
-          <wp:inline distB="114300" distT="114300" distL="114300" distR="114300">
-            <wp:extent cx="5731200" cy="3098800"/>
-            <wp:effectExtent b="0" l="0" r="0" t="0"/>
-            <wp:docPr id="20" name="image14.png"/>
-            <a:graphic>
-              <a:graphicData uri="http://schemas.openxmlformats.org/drawingml/2006/picture">
-                <pic:pic>
-                  <pic:nvPicPr>
-                    <pic:cNvPr id="0" name="image14.png"/>
+                    <pic:cNvPr id="0" name="image37.png"/>
                     <pic:cNvPicPr preferRelativeResize="0"/>
                   </pic:nvPicPr>
                   <pic:blipFill>
@@ -730,25 +753,7 @@
     </w:p>
     <w:p>
       <w:pPr>
-        <w:numPr>
-          <w:ilvl w:val="0"/>
-          <w:numId w:val="2"/>
-        </w:numPr>
-        <w:ind w:left="720" w:hanging="360"/>
-        <w:rPr>
-          <w:u w:val="none"/>
-        </w:rPr>
-      </w:pPr>
-      <w:r>
-        <w:rPr>
-          <w:rFonts w:ascii="Arial Unicode MS" w:cs="Arial Unicode MS" w:eastAsia="Arial Unicode MS" w:hAnsi="Arial Unicode MS"/>
-          <w:rtl w:val="0"/>
-        </w:rPr>
-        <w:t xml:space="preserve">예약된 IP로 변경하기</w:t>
-      </w:r>
-    </w:p>
-    <w:p>
-      <w:pPr>
+        <w:pageBreakBefore w:val="0"/>
         <w:ind w:left="720" w:firstLine="0"/>
         <w:rPr/>
       </w:pPr>
@@ -758,12 +763,12 @@
           <wp:inline distB="114300" distT="114300" distL="114300" distR="114300">
             <wp:extent cx="5731200" cy="3098800"/>
             <wp:effectExtent b="0" l="0" r="0" t="0"/>
-            <wp:docPr id="14" name="image12.png"/>
+            <wp:docPr id="20" name="image19.png"/>
             <a:graphic>
               <a:graphicData uri="http://schemas.openxmlformats.org/drawingml/2006/picture">
                 <pic:pic>
                   <pic:nvPicPr>
-                    <pic:cNvPr id="0" name="image12.png"/>
+                    <pic:cNvPr id="0" name="image19.png"/>
                     <pic:cNvPicPr preferRelativeResize="0"/>
                   </pic:nvPicPr>
                   <pic:blipFill>
@@ -795,6 +800,27 @@
     </w:p>
     <w:p>
       <w:pPr>
+        <w:pageBreakBefore w:val="0"/>
+        <w:numPr>
+          <w:ilvl w:val="0"/>
+          <w:numId w:val="2"/>
+        </w:numPr>
+        <w:ind w:left="720" w:hanging="360"/>
+        <w:rPr>
+          <w:u w:val="none"/>
+        </w:rPr>
+      </w:pPr>
+      <w:r>
+        <w:rPr>
+          <w:rFonts w:ascii="Arial Unicode MS" w:cs="Arial Unicode MS" w:eastAsia="Arial Unicode MS" w:hAnsi="Arial Unicode MS"/>
+          <w:rtl w:val="0"/>
+        </w:rPr>
+        <w:t xml:space="preserve">예약된 IP로 변경하기</w:t>
+      </w:r>
+    </w:p>
+    <w:p>
+      <w:pPr>
+        <w:pageBreakBefore w:val="0"/>
         <w:ind w:left="720" w:firstLine="0"/>
         <w:rPr/>
       </w:pPr>
@@ -804,12 +830,12 @@
           <wp:inline distB="114300" distT="114300" distL="114300" distR="114300">
             <wp:extent cx="5731200" cy="3098800"/>
             <wp:effectExtent b="0" l="0" r="0" t="0"/>
-            <wp:docPr id="23" name="image23.png"/>
+            <wp:docPr id="14" name="image1.png"/>
             <a:graphic>
               <a:graphicData uri="http://schemas.openxmlformats.org/drawingml/2006/picture">
                 <pic:pic>
                   <pic:nvPicPr>
-                    <pic:cNvPr id="0" name="image23.png"/>
+                    <pic:cNvPr id="0" name="image1.png"/>
                     <pic:cNvPicPr preferRelativeResize="0"/>
                   </pic:nvPicPr>
                   <pic:blipFill>
@@ -841,19 +867,7 @@
     </w:p>
     <w:p>
       <w:pPr>
-        <w:ind w:left="720" w:firstLine="0"/>
-        <w:rPr/>
-      </w:pPr>
-      <w:r>
-        <w:rPr>
-          <w:rFonts w:ascii="Arial Unicode MS" w:cs="Arial Unicode MS" w:eastAsia="Arial Unicode MS" w:hAnsi="Arial Unicode MS"/>
-          <w:rtl w:val="0"/>
-        </w:rPr>
-        <w:t xml:space="preserve">이름만 적고 생성하면 생성 됨.</w:t>
-      </w:r>
-    </w:p>
-    <w:p>
-      <w:pPr>
+        <w:pageBreakBefore w:val="0"/>
         <w:ind w:left="720" w:firstLine="0"/>
         <w:rPr/>
       </w:pPr>
@@ -863,12 +877,12 @@
           <wp:inline distB="114300" distT="114300" distL="114300" distR="114300">
             <wp:extent cx="5731200" cy="3098800"/>
             <wp:effectExtent b="0" l="0" r="0" t="0"/>
-            <wp:docPr id="29" name="image28.png"/>
+            <wp:docPr id="23" name="image30.png"/>
             <a:graphic>
               <a:graphicData uri="http://schemas.openxmlformats.org/drawingml/2006/picture">
                 <pic:pic>
                   <pic:nvPicPr>
-                    <pic:cNvPr id="0" name="image28.png"/>
+                    <pic:cNvPr id="0" name="image30.png"/>
                     <pic:cNvPicPr preferRelativeResize="0"/>
                   </pic:nvPicPr>
                   <pic:blipFill>
@@ -900,6 +914,21 @@
     </w:p>
     <w:p>
       <w:pPr>
+        <w:pageBreakBefore w:val="0"/>
+        <w:ind w:left="720" w:firstLine="0"/>
+        <w:rPr/>
+      </w:pPr>
+      <w:r>
+        <w:rPr>
+          <w:rFonts w:ascii="Arial Unicode MS" w:cs="Arial Unicode MS" w:eastAsia="Arial Unicode MS" w:hAnsi="Arial Unicode MS"/>
+          <w:rtl w:val="0"/>
+        </w:rPr>
+        <w:t xml:space="preserve">이름만 적고 생성하면 생성 됨.</w:t>
+      </w:r>
+    </w:p>
+    <w:p>
+      <w:pPr>
+        <w:pageBreakBefore w:val="0"/>
         <w:ind w:left="720" w:firstLine="0"/>
         <w:rPr/>
       </w:pPr>
@@ -909,12 +938,12 @@
           <wp:inline distB="114300" distT="114300" distL="114300" distR="114300">
             <wp:extent cx="5731200" cy="3098800"/>
             <wp:effectExtent b="0" l="0" r="0" t="0"/>
-            <wp:docPr id="17" name="image15.png"/>
+            <wp:docPr id="29" name="image18.png"/>
             <a:graphic>
               <a:graphicData uri="http://schemas.openxmlformats.org/drawingml/2006/picture">
                 <pic:pic>
                   <pic:nvPicPr>
-                    <pic:cNvPr id="0" name="image15.png"/>
+                    <pic:cNvPr id="0" name="image18.png"/>
                     <pic:cNvPicPr preferRelativeResize="0"/>
                   </pic:nvPicPr>
                   <pic:blipFill>
@@ -946,6 +975,7 @@
     </w:p>
     <w:p>
       <w:pPr>
+        <w:pageBreakBefore w:val="0"/>
         <w:ind w:left="720" w:firstLine="0"/>
         <w:rPr/>
       </w:pPr>
@@ -955,12 +985,12 @@
           <wp:inline distB="114300" distT="114300" distL="114300" distR="114300">
             <wp:extent cx="5731200" cy="3098800"/>
             <wp:effectExtent b="0" l="0" r="0" t="0"/>
-            <wp:docPr id="10" name="image10.png"/>
+            <wp:docPr id="17" name="image13.png"/>
             <a:graphic>
               <a:graphicData uri="http://schemas.openxmlformats.org/drawingml/2006/picture">
                 <pic:pic>
                   <pic:nvPicPr>
-                    <pic:cNvPr id="0" name="image10.png"/>
+                    <pic:cNvPr id="0" name="image13.png"/>
                     <pic:cNvPicPr preferRelativeResize="0"/>
                   </pic:nvPicPr>
                   <pic:blipFill>
@@ -992,32 +1022,7 @@
     </w:p>
     <w:p>
       <w:pPr>
-        <w:ind w:left="720" w:firstLine="0"/>
-        <w:rPr/>
-      </w:pPr>
-      <w:r>
-        <w:rPr>
-          <w:rFonts w:ascii="Arial Unicode MS" w:cs="Arial Unicode MS" w:eastAsia="Arial Unicode MS" w:hAnsi="Arial Unicode MS"/>
-          <w:rtl w:val="0"/>
-        </w:rPr>
-        <w:t xml:space="preserve">공용 IP 없음으로 해서 삭제함.</w:t>
-      </w:r>
-    </w:p>
-    <w:p>
-      <w:pPr>
-        <w:ind w:left="720" w:firstLine="0"/>
-        <w:rPr/>
-      </w:pPr>
-      <w:r>
-        <w:rPr>
-          <w:rFonts w:ascii="Arial Unicode MS" w:cs="Arial Unicode MS" w:eastAsia="Arial Unicode MS" w:hAnsi="Arial Unicode MS"/>
-          <w:rtl w:val="0"/>
-        </w:rPr>
-        <w:t xml:space="preserve">다시 편집해서 예약된걸로 하고 값 선택하면 미리 만들어둔거 나옴.</w:t>
-      </w:r>
-    </w:p>
-    <w:p>
-      <w:pPr>
+        <w:pageBreakBefore w:val="0"/>
         <w:ind w:left="720" w:firstLine="0"/>
         <w:rPr/>
       </w:pPr>
@@ -1027,12 +1032,12 @@
           <wp:inline distB="114300" distT="114300" distL="114300" distR="114300">
             <wp:extent cx="5731200" cy="3098800"/>
             <wp:effectExtent b="0" l="0" r="0" t="0"/>
-            <wp:docPr id="27" name="image38.png"/>
+            <wp:docPr id="10" name="image20.png"/>
             <a:graphic>
               <a:graphicData uri="http://schemas.openxmlformats.org/drawingml/2006/picture">
                 <pic:pic>
                   <pic:nvPicPr>
-                    <pic:cNvPr id="0" name="image38.png"/>
+                    <pic:cNvPr id="0" name="image20.png"/>
                     <pic:cNvPicPr preferRelativeResize="0"/>
                   </pic:nvPicPr>
                   <pic:blipFill>
@@ -1064,19 +1069,35 @@
     </w:p>
     <w:p>
       <w:pPr>
-        <w:ind w:left="720" w:firstLine="0"/>
-        <w:rPr/>
-      </w:pPr>
-      <w:r>
-        <w:rPr>
-          <w:rFonts w:ascii="Arial Unicode MS" w:cs="Arial Unicode MS" w:eastAsia="Arial Unicode MS" w:hAnsi="Arial Unicode MS"/>
-          <w:rtl w:val="0"/>
-        </w:rPr>
-        <w:t xml:space="preserve">완료.</w:t>
-      </w:r>
-    </w:p>
-    <w:p>
-      <w:pPr>
+        <w:pageBreakBefore w:val="0"/>
+        <w:ind w:left="720" w:firstLine="0"/>
+        <w:rPr/>
+      </w:pPr>
+      <w:r>
+        <w:rPr>
+          <w:rFonts w:ascii="Arial Unicode MS" w:cs="Arial Unicode MS" w:eastAsia="Arial Unicode MS" w:hAnsi="Arial Unicode MS"/>
+          <w:rtl w:val="0"/>
+        </w:rPr>
+        <w:t xml:space="preserve">공용 IP 없음으로 해서 삭제함.</w:t>
+      </w:r>
+    </w:p>
+    <w:p>
+      <w:pPr>
+        <w:pageBreakBefore w:val="0"/>
+        <w:ind w:left="720" w:firstLine="0"/>
+        <w:rPr/>
+      </w:pPr>
+      <w:r>
+        <w:rPr>
+          <w:rFonts w:ascii="Arial Unicode MS" w:cs="Arial Unicode MS" w:eastAsia="Arial Unicode MS" w:hAnsi="Arial Unicode MS"/>
+          <w:rtl w:val="0"/>
+        </w:rPr>
+        <w:t xml:space="preserve">다시 편집해서 예약된걸로 하고 값 선택하면 미리 만들어둔거 나옴.</w:t>
+      </w:r>
+    </w:p>
+    <w:p>
+      <w:pPr>
+        <w:pageBreakBefore w:val="0"/>
         <w:ind w:left="720" w:firstLine="0"/>
         <w:rPr/>
       </w:pPr>
@@ -1086,12 +1107,12 @@
           <wp:inline distB="114300" distT="114300" distL="114300" distR="114300">
             <wp:extent cx="5731200" cy="3098800"/>
             <wp:effectExtent b="0" l="0" r="0" t="0"/>
-            <wp:docPr id="16" name="image1.png"/>
+            <wp:docPr id="27" name="image34.png"/>
             <a:graphic>
               <a:graphicData uri="http://schemas.openxmlformats.org/drawingml/2006/picture">
                 <pic:pic>
                   <pic:nvPicPr>
-                    <pic:cNvPr id="0" name="image1.png"/>
+                    <pic:cNvPr id="0" name="image34.png"/>
                     <pic:cNvPicPr preferRelativeResize="0"/>
                   </pic:nvPicPr>
                   <pic:blipFill>
@@ -1123,6 +1144,68 @@
     </w:p>
     <w:p>
       <w:pPr>
+        <w:pageBreakBefore w:val="0"/>
+        <w:ind w:left="720" w:firstLine="0"/>
+        <w:rPr/>
+      </w:pPr>
+      <w:r>
+        <w:rPr>
+          <w:rFonts w:ascii="Arial Unicode MS" w:cs="Arial Unicode MS" w:eastAsia="Arial Unicode MS" w:hAnsi="Arial Unicode MS"/>
+          <w:rtl w:val="0"/>
+        </w:rPr>
+        <w:t xml:space="preserve">완료.</w:t>
+      </w:r>
+    </w:p>
+    <w:p>
+      <w:pPr>
+        <w:pageBreakBefore w:val="0"/>
+        <w:ind w:left="720" w:firstLine="0"/>
+        <w:rPr/>
+      </w:pPr>
+      <w:r>
+        <w:rPr/>
+        <w:drawing>
+          <wp:inline distB="114300" distT="114300" distL="114300" distR="114300">
+            <wp:extent cx="5731200" cy="3098800"/>
+            <wp:effectExtent b="0" l="0" r="0" t="0"/>
+            <wp:docPr id="16" name="image11.png"/>
+            <a:graphic>
+              <a:graphicData uri="http://schemas.openxmlformats.org/drawingml/2006/picture">
+                <pic:pic>
+                  <pic:nvPicPr>
+                    <pic:cNvPr id="0" name="image11.png"/>
+                    <pic:cNvPicPr preferRelativeResize="0"/>
+                  </pic:nvPicPr>
+                  <pic:blipFill>
+                    <a:blip r:embed="rId25"/>
+                    <a:srcRect b="0" l="0" r="0" t="0"/>
+                    <a:stretch>
+                      <a:fillRect/>
+                    </a:stretch>
+                  </pic:blipFill>
+                  <pic:spPr>
+                    <a:xfrm>
+                      <a:off x="0" y="0"/>
+                      <a:ext cx="5731200" cy="3098800"/>
+                    </a:xfrm>
+                    <a:prstGeom prst="rect"/>
+                    <a:ln/>
+                  </pic:spPr>
+                </pic:pic>
+              </a:graphicData>
+            </a:graphic>
+          </wp:inline>
+        </w:drawing>
+      </w:r>
+      <w:r>
+        <w:rPr>
+          <w:rtl w:val="0"/>
+        </w:rPr>
+      </w:r>
+    </w:p>
+    <w:p>
+      <w:pPr>
+        <w:pageBreakBefore w:val="0"/>
         <w:ind w:left="720" w:firstLine="0"/>
         <w:rPr/>
       </w:pPr>
@@ -1136,6 +1219,7 @@
     </w:p>
     <w:p>
       <w:pPr>
+        <w:pageBreakBefore w:val="0"/>
         <w:ind w:left="720" w:firstLine="0"/>
         <w:rPr/>
       </w:pPr>
@@ -1145,16 +1229,16 @@
           <wp:inline distB="114300" distT="114300" distL="114300" distR="114300">
             <wp:extent cx="5731200" cy="3619500"/>
             <wp:effectExtent b="0" l="0" r="0" t="0"/>
-            <wp:docPr id="28" name="image29.png"/>
+            <wp:docPr id="28" name="image24.png"/>
             <a:graphic>
               <a:graphicData uri="http://schemas.openxmlformats.org/drawingml/2006/picture">
                 <pic:pic>
                   <pic:nvPicPr>
-                    <pic:cNvPr id="0" name="image29.png"/>
+                    <pic:cNvPr id="0" name="image24.png"/>
                     <pic:cNvPicPr preferRelativeResize="0"/>
                   </pic:nvPicPr>
                   <pic:blipFill>
-                    <a:blip r:embed="rId25"/>
+                    <a:blip r:embed="rId26"/>
                     <a:srcRect b="0" l="0" r="0" t="0"/>
                     <a:stretch>
                       <a:fillRect/>
@@ -1184,6 +1268,7 @@
     </w:p>
     <w:p>
       <w:pPr>
+        <w:pageBreakBefore w:val="0"/>
         <w:numPr>
           <w:ilvl w:val="0"/>
           <w:numId w:val="2"/>
@@ -1203,6 +1288,7 @@
     </w:p>
     <w:p>
       <w:pPr>
+        <w:pageBreakBefore w:val="0"/>
         <w:ind w:left="720" w:firstLine="0"/>
         <w:rPr/>
       </w:pPr>
@@ -1216,6 +1302,7 @@
     </w:p>
     <w:p>
       <w:pPr>
+        <w:pageBreakBefore w:val="0"/>
         <w:ind w:left="720" w:firstLine="0"/>
         <w:rPr/>
       </w:pPr>
@@ -1229,6 +1316,7 @@
     </w:p>
     <w:p>
       <w:pPr>
+        <w:pageBreakBefore w:val="0"/>
         <w:ind w:left="720" w:firstLine="0"/>
         <w:rPr>
           <w:b w:val="1"/>
@@ -1245,6 +1333,7 @@
     </w:p>
     <w:p>
       <w:pPr>
+        <w:pageBreakBefore w:val="0"/>
         <w:numPr>
           <w:ilvl w:val="0"/>
           <w:numId w:val="1"/>
@@ -1264,6 +1353,7 @@
     </w:p>
     <w:p>
       <w:pPr>
+        <w:pageBreakBefore w:val="0"/>
         <w:ind w:left="1440" w:firstLine="0"/>
         <w:rPr/>
       </w:pPr>
@@ -1274,7 +1364,7 @@
         </w:rPr>
         <w:t xml:space="preserve">scp -i [private_key.pem 파일 필요] file </w:t>
       </w:r>
-      <w:hyperlink r:id="rId26">
+      <w:hyperlink r:id="rId27">
         <w:r>
           <w:rPr>
             <w:color w:val="1155cc"/>
@@ -1293,6 +1383,7 @@
     </w:p>
     <w:p>
       <w:pPr>
+        <w:pageBreakBefore w:val="0"/>
         <w:ind w:left="1440" w:firstLine="0"/>
         <w:rPr/>
       </w:pPr>
@@ -1309,7 +1400,7 @@
         <w:tblStyle w:val="Table1"/>
         <w:tblW w:w="7589.0" w:type="dxa"/>
         <w:jc w:val="left"/>
-        <w:tblInd w:w="1540.0" w:type="dxa"/>
+        <w:tblInd w:w="1440.0" w:type="dxa"/>
         <w:tblBorders>
           <w:top w:color="000000" w:space="0" w:sz="8" w:val="single"/>
           <w:left w:color="000000" w:space="0" w:sz="8" w:val="single"/>
@@ -1330,6 +1421,10 @@
         </w:tblGridChange>
       </w:tblGrid>
       <w:tr>
+        <w:trPr>
+          <w:cantSplit w:val="0"/>
+          <w:tblHeader w:val="0"/>
+        </w:trPr>
         <w:tc>
           <w:tcPr>
             <w:shd w:fill="auto" w:val="clear"/>
@@ -1345,6 +1440,7 @@
             <w:pPr>
               <w:keepNext w:val="0"/>
               <w:keepLines w:val="0"/>
+              <w:pageBreakBefore w:val="0"/>
               <w:widowControl w:val="0"/>
               <w:pBdr>
                 <w:top w:space="0" w:sz="0" w:val="nil"/>
@@ -1370,6 +1466,7 @@
             <w:pPr>
               <w:keepNext w:val="0"/>
               <w:keepLines w:val="0"/>
+              <w:pageBreakBefore w:val="0"/>
               <w:widowControl w:val="0"/>
               <w:pBdr>
                 <w:top w:space="0" w:sz="0" w:val="nil"/>
@@ -1395,6 +1492,7 @@
             <w:pPr>
               <w:keepNext w:val="0"/>
               <w:keepLines w:val="0"/>
+              <w:pageBreakBefore w:val="0"/>
               <w:widowControl w:val="0"/>
               <w:pBdr>
                 <w:top w:space="0" w:sz="0" w:val="nil"/>
@@ -1420,6 +1518,7 @@
             <w:pPr>
               <w:keepNext w:val="0"/>
               <w:keepLines w:val="0"/>
+              <w:pageBreakBefore w:val="0"/>
               <w:widowControl w:val="0"/>
               <w:pBdr>
                 <w:top w:space="0" w:sz="0" w:val="nil"/>
@@ -1445,6 +1544,7 @@
             <w:pPr>
               <w:keepNext w:val="0"/>
               <w:keepLines w:val="0"/>
+              <w:pageBreakBefore w:val="0"/>
               <w:widowControl w:val="0"/>
               <w:pBdr>
                 <w:top w:space="0" w:sz="0" w:val="nil"/>
@@ -1470,6 +1570,7 @@
             <w:pPr>
               <w:keepNext w:val="0"/>
               <w:keepLines w:val="0"/>
+              <w:pageBreakBefore w:val="0"/>
               <w:widowControl w:val="0"/>
               <w:pBdr>
                 <w:top w:space="0" w:sz="0" w:val="nil"/>
@@ -1495,6 +1596,7 @@
             <w:pPr>
               <w:keepNext w:val="0"/>
               <w:keepLines w:val="0"/>
+              <w:pageBreakBefore w:val="0"/>
               <w:widowControl w:val="0"/>
               <w:pBdr>
                 <w:top w:space="0" w:sz="0" w:val="nil"/>
@@ -1520,6 +1622,7 @@
             <w:pPr>
               <w:keepNext w:val="0"/>
               <w:keepLines w:val="0"/>
+              <w:pageBreakBefore w:val="0"/>
               <w:widowControl w:val="0"/>
               <w:pBdr>
                 <w:top w:space="0" w:sz="0" w:val="nil"/>
@@ -1545,6 +1648,7 @@
             <w:pPr>
               <w:keepNext w:val="0"/>
               <w:keepLines w:val="0"/>
+              <w:pageBreakBefore w:val="0"/>
               <w:widowControl w:val="0"/>
               <w:pBdr>
                 <w:top w:space="0" w:sz="0" w:val="nil"/>
@@ -1571,6 +1675,7 @@
     </w:tbl>
     <w:p>
       <w:pPr>
+        <w:pageBreakBefore w:val="0"/>
         <w:ind w:left="1440" w:firstLine="0"/>
         <w:rPr/>
       </w:pPr>
@@ -1582,6 +1687,7 @@
     </w:p>
     <w:p>
       <w:pPr>
+        <w:pageBreakBefore w:val="0"/>
         <w:ind w:left="1440" w:firstLine="0"/>
         <w:rPr/>
       </w:pPr>
@@ -1595,6 +1701,7 @@
     </w:p>
     <w:p>
       <w:pPr>
+        <w:pageBreakBefore w:val="0"/>
         <w:ind w:left="1440" w:firstLine="0"/>
         <w:rPr/>
       </w:pPr>
@@ -1604,71 +1711,12 @@
           <wp:inline distB="114300" distT="114300" distL="114300" distR="114300">
             <wp:extent cx="4010025" cy="5524500"/>
             <wp:effectExtent b="0" l="0" r="0" t="0"/>
-            <wp:docPr id="13" name="image9.png"/>
+            <wp:docPr id="13" name="image15.png"/>
             <a:graphic>
               <a:graphicData uri="http://schemas.openxmlformats.org/drawingml/2006/picture">
                 <pic:pic>
                   <pic:nvPicPr>
-                    <pic:cNvPr id="0" name="image9.png"/>
-                    <pic:cNvPicPr preferRelativeResize="0"/>
-                  </pic:nvPicPr>
-                  <pic:blipFill>
-                    <a:blip r:embed="rId27"/>
-                    <a:srcRect b="0" l="0" r="0" t="0"/>
-                    <a:stretch>
-                      <a:fillRect/>
-                    </a:stretch>
-                  </pic:blipFill>
-                  <pic:spPr>
-                    <a:xfrm>
-                      <a:off x="0" y="0"/>
-                      <a:ext cx="4010025" cy="5524500"/>
-                    </a:xfrm>
-                    <a:prstGeom prst="rect"/>
-                    <a:ln/>
-                  </pic:spPr>
-                </pic:pic>
-              </a:graphicData>
-            </a:graphic>
-          </wp:inline>
-        </w:drawing>
-      </w:r>
-      <w:r>
-        <w:rPr>
-          <w:rtl w:val="0"/>
-        </w:rPr>
-      </w:r>
-    </w:p>
-    <w:p>
-      <w:pPr>
-        <w:ind w:left="1440" w:firstLine="0"/>
-        <w:rPr/>
-      </w:pPr>
-      <w:r>
-        <w:rPr>
-          <w:rFonts w:ascii="Arial Unicode MS" w:cs="Arial Unicode MS" w:eastAsia="Arial Unicode MS" w:hAnsi="Arial Unicode MS"/>
-          <w:rtl w:val="0"/>
-        </w:rPr>
-        <w:t xml:space="preserve">이 상태일텐데, 고급 눌러서 상속 사용 안함 후 모두 제거하고, 추가 눌러서 LWJ 확인 하고 확인하면 </w:t>
-      </w:r>
-    </w:p>
-    <w:p>
-      <w:pPr>
-        <w:ind w:left="1440" w:firstLine="0"/>
-        <w:rPr/>
-      </w:pPr>
-      <w:r>
-        <w:rPr/>
-        <w:drawing>
-          <wp:inline distB="114300" distT="114300" distL="114300" distR="114300">
-            <wp:extent cx="4010025" cy="5524500"/>
-            <wp:effectExtent b="0" l="0" r="0" t="0"/>
-            <wp:docPr id="19" name="image2.png"/>
-            <a:graphic>
-              <a:graphicData uri="http://schemas.openxmlformats.org/drawingml/2006/picture">
-                <pic:pic>
-                  <pic:nvPicPr>
-                    <pic:cNvPr id="0" name="image2.png"/>
+                    <pic:cNvPr id="0" name="image15.png"/>
                     <pic:cNvPicPr preferRelativeResize="0"/>
                   </pic:nvPicPr>
                   <pic:blipFill>
@@ -1700,6 +1748,7 @@
     </w:p>
     <w:p>
       <w:pPr>
+        <w:pageBreakBefore w:val="0"/>
         <w:ind w:left="1440" w:firstLine="0"/>
         <w:rPr/>
       </w:pPr>
@@ -1708,11 +1757,73 @@
           <w:rFonts w:ascii="Arial Unicode MS" w:cs="Arial Unicode MS" w:eastAsia="Arial Unicode MS" w:hAnsi="Arial Unicode MS"/>
           <w:rtl w:val="0"/>
         </w:rPr>
+        <w:t xml:space="preserve">이 상태일텐데, 고급 눌러서 상속 사용 안함 후 모두 제거하고, 추가 눌러서 LWJ 확인 하고 확인하면 </w:t>
+      </w:r>
+    </w:p>
+    <w:p>
+      <w:pPr>
+        <w:pageBreakBefore w:val="0"/>
+        <w:ind w:left="1440" w:firstLine="0"/>
+        <w:rPr/>
+      </w:pPr>
+      <w:r>
+        <w:rPr/>
+        <w:drawing>
+          <wp:inline distB="114300" distT="114300" distL="114300" distR="114300">
+            <wp:extent cx="4010025" cy="5524500"/>
+            <wp:effectExtent b="0" l="0" r="0" t="0"/>
+            <wp:docPr id="19" name="image10.png"/>
+            <a:graphic>
+              <a:graphicData uri="http://schemas.openxmlformats.org/drawingml/2006/picture">
+                <pic:pic>
+                  <pic:nvPicPr>
+                    <pic:cNvPr id="0" name="image10.png"/>
+                    <pic:cNvPicPr preferRelativeResize="0"/>
+                  </pic:nvPicPr>
+                  <pic:blipFill>
+                    <a:blip r:embed="rId29"/>
+                    <a:srcRect b="0" l="0" r="0" t="0"/>
+                    <a:stretch>
+                      <a:fillRect/>
+                    </a:stretch>
+                  </pic:blipFill>
+                  <pic:spPr>
+                    <a:xfrm>
+                      <a:off x="0" y="0"/>
+                      <a:ext cx="4010025" cy="5524500"/>
+                    </a:xfrm>
+                    <a:prstGeom prst="rect"/>
+                    <a:ln/>
+                  </pic:spPr>
+                </pic:pic>
+              </a:graphicData>
+            </a:graphic>
+          </wp:inline>
+        </w:drawing>
+      </w:r>
+      <w:r>
+        <w:rPr>
+          <w:rtl w:val="0"/>
+        </w:rPr>
+      </w:r>
+    </w:p>
+    <w:p>
+      <w:pPr>
+        <w:pageBreakBefore w:val="0"/>
+        <w:ind w:left="1440" w:firstLine="0"/>
+        <w:rPr/>
+      </w:pPr>
+      <w:r>
+        <w:rPr>
+          <w:rFonts w:ascii="Arial Unicode MS" w:cs="Arial Unicode MS" w:eastAsia="Arial Unicode MS" w:hAnsi="Arial Unicode MS"/>
+          <w:rtl w:val="0"/>
+        </w:rPr>
         <w:t xml:space="preserve">이런식으로 나올 것.</w:t>
       </w:r>
     </w:p>
     <w:p>
       <w:pPr>
+        <w:pageBreakBefore w:val="0"/>
         <w:ind w:left="1440" w:firstLine="0"/>
         <w:rPr/>
       </w:pPr>
@@ -1729,7 +1840,7 @@
         <w:tblStyle w:val="Table2"/>
         <w:tblW w:w="7589.0" w:type="dxa"/>
         <w:jc w:val="left"/>
-        <w:tblInd w:w="1540.0" w:type="dxa"/>
+        <w:tblInd w:w="1440.0" w:type="dxa"/>
         <w:tblBorders>
           <w:top w:color="000000" w:space="0" w:sz="8" w:val="single"/>
           <w:left w:color="000000" w:space="0" w:sz="8" w:val="single"/>
@@ -1750,6 +1861,10 @@
         </w:tblGridChange>
       </w:tblGrid>
       <w:tr>
+        <w:trPr>
+          <w:cantSplit w:val="0"/>
+          <w:tblHeader w:val="0"/>
+        </w:trPr>
         <w:tc>
           <w:tcPr>
             <w:shd w:fill="auto" w:val="clear"/>
@@ -1765,6 +1880,7 @@
             <w:pPr>
               <w:keepNext w:val="0"/>
               <w:keepLines w:val="0"/>
+              <w:pageBreakBefore w:val="0"/>
               <w:widowControl w:val="0"/>
               <w:pBdr>
                 <w:top w:space="0" w:sz="0" w:val="nil"/>
@@ -1790,6 +1906,7 @@
             <w:pPr>
               <w:keepNext w:val="0"/>
               <w:keepLines w:val="0"/>
+              <w:pageBreakBefore w:val="0"/>
               <w:widowControl w:val="0"/>
               <w:pBdr>
                 <w:top w:space="0" w:sz="0" w:val="nil"/>
@@ -1815,6 +1932,7 @@
             <w:pPr>
               <w:keepNext w:val="0"/>
               <w:keepLines w:val="0"/>
+              <w:pageBreakBefore w:val="0"/>
               <w:widowControl w:val="0"/>
               <w:pBdr>
                 <w:top w:space="0" w:sz="0" w:val="nil"/>
@@ -1841,6 +1959,7 @@
     </w:tbl>
     <w:p>
       <w:pPr>
+        <w:pageBreakBefore w:val="0"/>
         <w:ind w:left="1440" w:firstLine="0"/>
         <w:rPr/>
       </w:pPr>
@@ -1852,6 +1971,7 @@
     </w:p>
     <w:p>
       <w:pPr>
+        <w:pageBreakBefore w:val="0"/>
         <w:ind w:left="1440" w:firstLine="0"/>
         <w:rPr/>
       </w:pPr>
@@ -1865,6 +1985,7 @@
     </w:p>
     <w:p>
       <w:pPr>
+        <w:pageBreakBefore w:val="0"/>
         <w:ind w:left="1440" w:firstLine="0"/>
         <w:rPr/>
       </w:pPr>
@@ -1876,6 +1997,7 @@
     </w:p>
     <w:p>
       <w:pPr>
+        <w:pageBreakBefore w:val="0"/>
         <w:numPr>
           <w:ilvl w:val="0"/>
           <w:numId w:val="1"/>
@@ -1895,6 +2017,7 @@
     </w:p>
     <w:p>
       <w:pPr>
+        <w:pageBreakBefore w:val="0"/>
         <w:ind w:left="1440" w:firstLine="0"/>
         <w:rPr/>
       </w:pPr>
@@ -1905,7 +2028,7 @@
         </w:rPr>
         <w:t xml:space="preserve">(참고 링크: </w:t>
       </w:r>
-      <w:hyperlink r:id="rId29">
+      <w:hyperlink r:id="rId30">
         <w:r>
           <w:rPr>
             <w:color w:val="1155cc"/>
@@ -1924,6 +2047,7 @@
     </w:p>
     <w:p>
       <w:pPr>
+        <w:pageBreakBefore w:val="0"/>
         <w:ind w:left="1440" w:firstLine="0"/>
         <w:rPr/>
       </w:pPr>
@@ -1937,6 +2061,7 @@
     </w:p>
     <w:p>
       <w:pPr>
+        <w:pageBreakBefore w:val="0"/>
         <w:ind w:left="1440" w:firstLine="0"/>
         <w:rPr/>
       </w:pPr>
@@ -1946,16 +2071,16 @@
           <wp:inline distB="114300" distT="114300" distL="114300" distR="114300">
             <wp:extent cx="5177551" cy="3500438"/>
             <wp:effectExtent b="0" l="0" r="0" t="0"/>
-            <wp:docPr id="22" name="image26.png"/>
+            <wp:docPr id="22" name="image25.png"/>
             <a:graphic>
               <a:graphicData uri="http://schemas.openxmlformats.org/drawingml/2006/picture">
                 <pic:pic>
                   <pic:nvPicPr>
-                    <pic:cNvPr id="0" name="image26.png"/>
+                    <pic:cNvPr id="0" name="image25.png"/>
                     <pic:cNvPicPr preferRelativeResize="0"/>
                   </pic:nvPicPr>
                   <pic:blipFill>
-                    <a:blip r:embed="rId30"/>
+                    <a:blip r:embed="rId31"/>
                     <a:srcRect b="0" l="0" r="0" t="0"/>
                     <a:stretch>
                       <a:fillRect/>
@@ -1983,6 +2108,7 @@
     </w:p>
     <w:p>
       <w:pPr>
+        <w:pageBreakBefore w:val="0"/>
         <w:ind w:left="1440" w:firstLine="0"/>
         <w:rPr/>
       </w:pPr>
@@ -1996,6 +2122,7 @@
     </w:p>
     <w:p>
       <w:pPr>
+        <w:pageBreakBefore w:val="0"/>
         <w:ind w:left="1440" w:firstLine="0"/>
         <w:rPr/>
       </w:pPr>
@@ -2009,6 +2136,7 @@
     </w:p>
     <w:p>
       <w:pPr>
+        <w:pageBreakBefore w:val="0"/>
         <w:ind w:left="1440" w:firstLine="0"/>
         <w:rPr/>
       </w:pPr>
@@ -2022,6 +2150,7 @@
     </w:p>
     <w:p>
       <w:pPr>
+        <w:pageBreakBefore w:val="0"/>
         <w:ind w:left="1440" w:firstLine="0"/>
         <w:rPr/>
       </w:pPr>
@@ -2035,6 +2164,7 @@
     </w:p>
     <w:p>
       <w:pPr>
+        <w:pageBreakBefore w:val="0"/>
         <w:ind w:left="1440" w:firstLine="0"/>
         <w:rPr/>
       </w:pPr>
@@ -2048,6 +2178,7 @@
     </w:p>
     <w:p>
       <w:pPr>
+        <w:pageBreakBefore w:val="0"/>
         <w:ind w:left="1440" w:firstLine="0"/>
         <w:rPr/>
       </w:pPr>
@@ -2061,6 +2192,7 @@
     </w:p>
     <w:p>
       <w:pPr>
+        <w:pageBreakBefore w:val="0"/>
         <w:numPr>
           <w:ilvl w:val="0"/>
           <w:numId w:val="2"/>
@@ -2080,6 +2212,7 @@
     </w:p>
     <w:p>
       <w:pPr>
+        <w:pageBreakBefore w:val="0"/>
         <w:ind w:left="720" w:firstLine="0"/>
         <w:rPr/>
       </w:pPr>
@@ -2093,6 +2226,7 @@
     </w:p>
     <w:p>
       <w:pPr>
+        <w:pageBreakBefore w:val="0"/>
         <w:ind w:left="720" w:firstLine="0"/>
         <w:rPr/>
       </w:pPr>
@@ -2106,6 +2240,7 @@
     </w:p>
     <w:p>
       <w:pPr>
+        <w:pageBreakBefore w:val="0"/>
         <w:ind w:left="720" w:firstLine="0"/>
         <w:rPr/>
       </w:pPr>
@@ -2119,6 +2254,7 @@
     </w:p>
     <w:p>
       <w:pPr>
+        <w:pageBreakBefore w:val="0"/>
         <w:ind w:left="720" w:firstLine="0"/>
         <w:rPr/>
       </w:pPr>
@@ -2132,6 +2268,7 @@
     </w:p>
     <w:p>
       <w:pPr>
+        <w:pageBreakBefore w:val="0"/>
         <w:numPr>
           <w:ilvl w:val="0"/>
           <w:numId w:val="2"/>
@@ -2151,6 +2288,7 @@
     </w:p>
     <w:p>
       <w:pPr>
+        <w:pageBreakBefore w:val="0"/>
         <w:ind w:left="720" w:firstLine="0"/>
         <w:rPr/>
       </w:pPr>
@@ -2164,6 +2302,7 @@
     </w:p>
     <w:p>
       <w:pPr>
+        <w:pageBreakBefore w:val="0"/>
         <w:ind w:left="720" w:firstLine="0"/>
         <w:rPr/>
       </w:pPr>
@@ -2177,6 +2316,7 @@
     </w:p>
     <w:p>
       <w:pPr>
+        <w:pageBreakBefore w:val="0"/>
         <w:ind w:left="720" w:firstLine="0"/>
         <w:rPr/>
       </w:pPr>
@@ -2186,84 +2326,12 @@
           <wp:inline distB="114300" distT="114300" distL="114300" distR="114300">
             <wp:extent cx="5731200" cy="3098800"/>
             <wp:effectExtent b="0" l="0" r="0" t="0"/>
-            <wp:docPr id="2" name="image19.png"/>
+            <wp:docPr id="2" name="image3.png"/>
             <a:graphic>
               <a:graphicData uri="http://schemas.openxmlformats.org/drawingml/2006/picture">
                 <pic:pic>
                   <pic:nvPicPr>
-                    <pic:cNvPr id="0" name="image19.png"/>
-                    <pic:cNvPicPr preferRelativeResize="0"/>
-                  </pic:nvPicPr>
-                  <pic:blipFill>
-                    <a:blip r:embed="rId31"/>
-                    <a:srcRect b="0" l="0" r="0" t="0"/>
-                    <a:stretch>
-                      <a:fillRect/>
-                    </a:stretch>
-                  </pic:blipFill>
-                  <pic:spPr>
-                    <a:xfrm>
-                      <a:off x="0" y="0"/>
-                      <a:ext cx="5731200" cy="3098800"/>
-                    </a:xfrm>
-                    <a:prstGeom prst="rect"/>
-                    <a:ln/>
-                  </pic:spPr>
-                </pic:pic>
-              </a:graphicData>
-            </a:graphic>
-          </wp:inline>
-        </w:drawing>
-      </w:r>
-      <w:r>
-        <w:rPr>
-          <w:rtl w:val="0"/>
-        </w:rPr>
-      </w:r>
-    </w:p>
-    <w:p>
-      <w:pPr>
-        <w:ind w:left="720" w:firstLine="0"/>
-        <w:rPr/>
-      </w:pPr>
-      <w:r>
-        <w:rPr>
-          <w:rFonts w:ascii="Arial Unicode MS" w:cs="Arial Unicode MS" w:eastAsia="Arial Unicode MS" w:hAnsi="Arial Unicode MS"/>
-          <w:rtl w:val="0"/>
-        </w:rPr>
-        <w:t xml:space="preserve">테넌시 탐색기로 가서</w:t>
-      </w:r>
-    </w:p>
-    <w:p>
-      <w:pPr>
-        <w:ind w:left="720" w:firstLine="0"/>
-        <w:rPr/>
-      </w:pPr>
-      <w:r>
-        <w:rPr>
-          <w:rFonts w:ascii="Arial Unicode MS" w:cs="Arial Unicode MS" w:eastAsia="Arial Unicode MS" w:hAnsi="Arial Unicode MS"/>
-          <w:rtl w:val="0"/>
-        </w:rPr>
-        <w:t xml:space="preserve">dev 구획 통째로 삭제하려고 하면 dns-private-resolver 삭제 안되서 실패</w:t>
-      </w:r>
-    </w:p>
-    <w:p>
-      <w:pPr>
-        <w:ind w:left="720" w:firstLine="0"/>
-        <w:rPr/>
-      </w:pPr>
-      <w:r>
-        <w:rPr/>
-        <w:drawing>
-          <wp:inline distB="114300" distT="114300" distL="114300" distR="114300">
-            <wp:extent cx="5731200" cy="3098800"/>
-            <wp:effectExtent b="0" l="0" r="0" t="0"/>
-            <wp:docPr id="7" name="image13.png"/>
-            <a:graphic>
-              <a:graphicData uri="http://schemas.openxmlformats.org/drawingml/2006/picture">
-                <pic:pic>
-                  <pic:nvPicPr>
-                    <pic:cNvPr id="0" name="image13.png"/>
+                    <pic:cNvPr id="0" name="image3.png"/>
                     <pic:cNvPicPr preferRelativeResize="0"/>
                   </pic:nvPicPr>
                   <pic:blipFill>
@@ -2295,32 +2363,35 @@
     </w:p>
     <w:p>
       <w:pPr>
-        <w:ind w:left="720" w:firstLine="0"/>
-        <w:rPr/>
-      </w:pPr>
-      <w:r>
-        <w:rPr>
-          <w:rFonts w:ascii="Arial Unicode MS" w:cs="Arial Unicode MS" w:eastAsia="Arial Unicode MS" w:hAnsi="Arial Unicode MS"/>
-          <w:rtl w:val="0"/>
-        </w:rPr>
-        <w:t xml:space="preserve">그러면 네트워킹으로 가서 구획을 dev로 가면 뭔가가 있을 것.</w:t>
-      </w:r>
-    </w:p>
-    <w:p>
-      <w:pPr>
-        <w:ind w:left="720" w:firstLine="0"/>
-        <w:rPr/>
-      </w:pPr>
-      <w:r>
-        <w:rPr>
-          <w:rFonts w:ascii="Arial Unicode MS" w:cs="Arial Unicode MS" w:eastAsia="Arial Unicode MS" w:hAnsi="Arial Unicode MS"/>
-          <w:rtl w:val="0"/>
-        </w:rPr>
-        <w:t xml:space="preserve">그거 다 종료하고 dev 통째로 삭제하면 성공.</w:t>
-      </w:r>
-    </w:p>
-    <w:p>
-      <w:pPr>
+        <w:pageBreakBefore w:val="0"/>
+        <w:ind w:left="720" w:firstLine="0"/>
+        <w:rPr/>
+      </w:pPr>
+      <w:r>
+        <w:rPr>
+          <w:rFonts w:ascii="Arial Unicode MS" w:cs="Arial Unicode MS" w:eastAsia="Arial Unicode MS" w:hAnsi="Arial Unicode MS"/>
+          <w:rtl w:val="0"/>
+        </w:rPr>
+        <w:t xml:space="preserve">테넌시 탐색기로 가서</w:t>
+      </w:r>
+    </w:p>
+    <w:p>
+      <w:pPr>
+        <w:pageBreakBefore w:val="0"/>
+        <w:ind w:left="720" w:firstLine="0"/>
+        <w:rPr/>
+      </w:pPr>
+      <w:r>
+        <w:rPr>
+          <w:rFonts w:ascii="Arial Unicode MS" w:cs="Arial Unicode MS" w:eastAsia="Arial Unicode MS" w:hAnsi="Arial Unicode MS"/>
+          <w:rtl w:val="0"/>
+        </w:rPr>
+        <w:t xml:space="preserve">dev 구획 통째로 삭제하려고 하면 dns-private-resolver 삭제 안되서 실패</w:t>
+      </w:r>
+    </w:p>
+    <w:p>
+      <w:pPr>
+        <w:pageBreakBefore w:val="0"/>
         <w:ind w:left="720" w:firstLine="0"/>
         <w:rPr/>
       </w:pPr>
@@ -2330,12 +2401,12 @@
           <wp:inline distB="114300" distT="114300" distL="114300" distR="114300">
             <wp:extent cx="5731200" cy="3098800"/>
             <wp:effectExtent b="0" l="0" r="0" t="0"/>
-            <wp:docPr id="38" name="image33.png"/>
+            <wp:docPr id="7" name="image9.png"/>
             <a:graphic>
               <a:graphicData uri="http://schemas.openxmlformats.org/drawingml/2006/picture">
                 <pic:pic>
                   <pic:nvPicPr>
-                    <pic:cNvPr id="0" name="image33.png"/>
+                    <pic:cNvPr id="0" name="image9.png"/>
                     <pic:cNvPicPr preferRelativeResize="0"/>
                   </pic:nvPicPr>
                   <pic:blipFill>
@@ -2367,6 +2438,35 @@
     </w:p>
     <w:p>
       <w:pPr>
+        <w:pageBreakBefore w:val="0"/>
+        <w:ind w:left="720" w:firstLine="0"/>
+        <w:rPr/>
+      </w:pPr>
+      <w:r>
+        <w:rPr>
+          <w:rFonts w:ascii="Arial Unicode MS" w:cs="Arial Unicode MS" w:eastAsia="Arial Unicode MS" w:hAnsi="Arial Unicode MS"/>
+          <w:rtl w:val="0"/>
+        </w:rPr>
+        <w:t xml:space="preserve">그러면 네트워킹으로 가서 구획을 dev로 가면 뭔가가 있을 것.</w:t>
+      </w:r>
+    </w:p>
+    <w:p>
+      <w:pPr>
+        <w:pageBreakBefore w:val="0"/>
+        <w:ind w:left="720" w:firstLine="0"/>
+        <w:rPr/>
+      </w:pPr>
+      <w:r>
+        <w:rPr>
+          <w:rFonts w:ascii="Arial Unicode MS" w:cs="Arial Unicode MS" w:eastAsia="Arial Unicode MS" w:hAnsi="Arial Unicode MS"/>
+          <w:rtl w:val="0"/>
+        </w:rPr>
+        <w:t xml:space="preserve">그거 다 종료하고 dev 통째로 삭제하면 성공.</w:t>
+      </w:r>
+    </w:p>
+    <w:p>
+      <w:pPr>
+        <w:pageBreakBefore w:val="0"/>
         <w:ind w:left="720" w:firstLine="0"/>
         <w:rPr/>
       </w:pPr>
@@ -2376,12 +2476,12 @@
           <wp:inline distB="114300" distT="114300" distL="114300" distR="114300">
             <wp:extent cx="5731200" cy="3098800"/>
             <wp:effectExtent b="0" l="0" r="0" t="0"/>
-            <wp:docPr id="26" name="image35.png"/>
+            <wp:docPr id="38" name="image38.png"/>
             <a:graphic>
               <a:graphicData uri="http://schemas.openxmlformats.org/drawingml/2006/picture">
                 <pic:pic>
                   <pic:nvPicPr>
-                    <pic:cNvPr id="0" name="image35.png"/>
+                    <pic:cNvPr id="0" name="image38.png"/>
                     <pic:cNvPicPr preferRelativeResize="0"/>
                   </pic:nvPicPr>
                   <pic:blipFill>
@@ -2413,6 +2513,54 @@
     </w:p>
     <w:p>
       <w:pPr>
+        <w:pageBreakBefore w:val="0"/>
+        <w:ind w:left="720" w:firstLine="0"/>
+        <w:rPr/>
+      </w:pPr>
+      <w:r>
+        <w:rPr/>
+        <w:drawing>
+          <wp:inline distB="114300" distT="114300" distL="114300" distR="114300">
+            <wp:extent cx="5731200" cy="3098800"/>
+            <wp:effectExtent b="0" l="0" r="0" t="0"/>
+            <wp:docPr id="26" name="image26.png"/>
+            <a:graphic>
+              <a:graphicData uri="http://schemas.openxmlformats.org/drawingml/2006/picture">
+                <pic:pic>
+                  <pic:nvPicPr>
+                    <pic:cNvPr id="0" name="image26.png"/>
+                    <pic:cNvPicPr preferRelativeResize="0"/>
+                  </pic:nvPicPr>
+                  <pic:blipFill>
+                    <a:blip r:embed="rId35"/>
+                    <a:srcRect b="0" l="0" r="0" t="0"/>
+                    <a:stretch>
+                      <a:fillRect/>
+                    </a:stretch>
+                  </pic:blipFill>
+                  <pic:spPr>
+                    <a:xfrm>
+                      <a:off x="0" y="0"/>
+                      <a:ext cx="5731200" cy="3098800"/>
+                    </a:xfrm>
+                    <a:prstGeom prst="rect"/>
+                    <a:ln/>
+                  </pic:spPr>
+                </pic:pic>
+              </a:graphicData>
+            </a:graphic>
+          </wp:inline>
+        </w:drawing>
+      </w:r>
+      <w:r>
+        <w:rPr>
+          <w:rtl w:val="0"/>
+        </w:rPr>
+      </w:r>
+    </w:p>
+    <w:p>
+      <w:pPr>
+        <w:pageBreakBefore w:val="0"/>
         <w:ind w:left="720" w:firstLine="0"/>
         <w:rPr/>
       </w:pPr>
@@ -2426,6 +2574,7 @@
     </w:p>
     <w:p>
       <w:pPr>
+        <w:pageBreakBefore w:val="0"/>
         <w:numPr>
           <w:ilvl w:val="0"/>
           <w:numId w:val="2"/>
@@ -2445,10 +2594,11 @@
     </w:p>
     <w:p>
       <w:pPr>
-        <w:ind w:left="720" w:firstLine="0"/>
-        <w:rPr/>
-      </w:pPr>
-      <w:hyperlink r:id="rId35">
+        <w:pageBreakBefore w:val="0"/>
+        <w:ind w:left="720" w:firstLine="0"/>
+        <w:rPr/>
+      </w:pPr>
+      <w:hyperlink r:id="rId36">
         <w:r>
           <w:rPr>
             <w:color w:val="1155cc"/>
@@ -2468,6 +2618,7 @@
     </w:p>
     <w:p>
       <w:pPr>
+        <w:pageBreakBefore w:val="0"/>
         <w:numPr>
           <w:ilvl w:val="0"/>
           <w:numId w:val="2"/>
@@ -2488,6 +2639,7 @@
     </w:p>
     <w:p>
       <w:pPr>
+        <w:pageBreakBefore w:val="0"/>
         <w:ind w:left="720" w:firstLine="0"/>
         <w:rPr/>
       </w:pPr>
@@ -2501,6 +2653,7 @@
     </w:p>
     <w:p>
       <w:pPr>
+        <w:pageBreakBefore w:val="0"/>
         <w:ind w:left="720" w:firstLine="0"/>
         <w:rPr/>
       </w:pPr>
@@ -2514,6 +2667,7 @@
     </w:p>
     <w:p>
       <w:pPr>
+        <w:pageBreakBefore w:val="0"/>
         <w:ind w:left="720" w:firstLine="0"/>
         <w:rPr/>
       </w:pPr>
@@ -2527,6 +2681,7 @@
     </w:p>
     <w:p>
       <w:pPr>
+        <w:pageBreakBefore w:val="0"/>
         <w:ind w:left="720" w:firstLine="0"/>
         <w:rPr/>
       </w:pPr>
@@ -2540,6 +2695,7 @@
     </w:p>
     <w:p>
       <w:pPr>
+        <w:pageBreakBefore w:val="0"/>
         <w:ind w:left="720" w:firstLine="0"/>
         <w:rPr/>
       </w:pPr>
@@ -2549,16 +2705,16 @@
           <wp:inline distB="114300" distT="114300" distL="114300" distR="114300">
             <wp:extent cx="5731200" cy="3759200"/>
             <wp:effectExtent b="0" l="0" r="0" t="0"/>
-            <wp:docPr id="8" name="image4.png"/>
+            <wp:docPr id="8" name="image14.png"/>
             <a:graphic>
               <a:graphicData uri="http://schemas.openxmlformats.org/drawingml/2006/picture">
                 <pic:pic>
                   <pic:nvPicPr>
-                    <pic:cNvPr id="0" name="image4.png"/>
+                    <pic:cNvPr id="0" name="image14.png"/>
                     <pic:cNvPicPr preferRelativeResize="0"/>
                   </pic:nvPicPr>
                   <pic:blipFill>
-                    <a:blip r:embed="rId36"/>
+                    <a:blip r:embed="rId37"/>
                     <a:srcRect b="0" l="0" r="0" t="0"/>
                     <a:stretch>
                       <a:fillRect/>
@@ -2586,6 +2742,7 @@
     </w:p>
     <w:p>
       <w:pPr>
+        <w:pageBreakBefore w:val="0"/>
         <w:ind w:left="720" w:firstLine="0"/>
         <w:rPr/>
       </w:pPr>
@@ -2598,6 +2755,7 @@
     </w:p>
     <w:p>
       <w:pPr>
+        <w:pageBreakBefore w:val="0"/>
         <w:ind w:left="720" w:firstLine="0"/>
         <w:rPr/>
       </w:pPr>
@@ -2623,6 +2781,7 @@
     </w:p>
     <w:p>
       <w:pPr>
+        <w:pageBreakBefore w:val="0"/>
         <w:ind w:left="720" w:firstLine="0"/>
         <w:rPr/>
       </w:pPr>
@@ -2648,6 +2807,7 @@
     </w:p>
     <w:p>
       <w:pPr>
+        <w:pageBreakBefore w:val="0"/>
         <w:numPr>
           <w:ilvl w:val="0"/>
           <w:numId w:val="2"/>
@@ -2667,6 +2827,7 @@
     </w:p>
     <w:p>
       <w:pPr>
+        <w:pageBreakBefore w:val="0"/>
         <w:ind w:left="720" w:firstLine="0"/>
         <w:rPr/>
       </w:pPr>
@@ -2679,6 +2840,7 @@
     </w:p>
     <w:p>
       <w:pPr>
+        <w:pageBreakBefore w:val="0"/>
         <w:ind w:left="720" w:firstLine="0"/>
         <w:rPr/>
       </w:pPr>
@@ -2691,6 +2853,7 @@
     </w:p>
     <w:p>
       <w:pPr>
+        <w:pageBreakBefore w:val="0"/>
         <w:ind w:left="720" w:firstLine="0"/>
         <w:rPr/>
       </w:pPr>
@@ -2703,6 +2866,7 @@
     </w:p>
     <w:p>
       <w:pPr>
+        <w:pageBreakBefore w:val="0"/>
         <w:numPr>
           <w:ilvl w:val="0"/>
           <w:numId w:val="2"/>
@@ -2722,6 +2886,7 @@
     </w:p>
     <w:p>
       <w:pPr>
+        <w:pageBreakBefore w:val="0"/>
         <w:ind w:left="720" w:firstLine="0"/>
         <w:rPr/>
       </w:pPr>
@@ -2735,6 +2900,7 @@
     </w:p>
     <w:p>
       <w:pPr>
+        <w:pageBreakBefore w:val="0"/>
         <w:ind w:left="720" w:firstLine="0"/>
         <w:rPr/>
       </w:pPr>
@@ -2748,6 +2914,7 @@
     </w:p>
     <w:p>
       <w:pPr>
+        <w:pageBreakBefore w:val="0"/>
         <w:ind w:left="720" w:firstLine="0"/>
         <w:rPr/>
       </w:pPr>
@@ -2762,7 +2929,7 @@
         <w:tblStyle w:val="Table3"/>
         <w:tblW w:w="8309.0" w:type="dxa"/>
         <w:jc w:val="left"/>
-        <w:tblInd w:w="820.0" w:type="dxa"/>
+        <w:tblInd w:w="720.0" w:type="dxa"/>
         <w:tblBorders>
           <w:top w:color="000000" w:space="0" w:sz="8" w:val="single"/>
           <w:left w:color="000000" w:space="0" w:sz="8" w:val="single"/>
@@ -2785,6 +2952,10 @@
         </w:tblGridChange>
       </w:tblGrid>
       <w:tr>
+        <w:trPr>
+          <w:cantSplit w:val="0"/>
+          <w:tblHeader w:val="0"/>
+        </w:trPr>
         <w:tc>
           <w:tcPr>
             <w:shd w:fill="auto" w:val="clear"/>
@@ -2800,6 +2971,7 @@
             <w:pPr>
               <w:keepNext w:val="0"/>
               <w:keepLines w:val="0"/>
+              <w:pageBreakBefore w:val="0"/>
               <w:widowControl w:val="0"/>
               <w:pBdr>
                 <w:top w:space="0" w:sz="0" w:val="nil"/>
@@ -2825,6 +2997,7 @@
             <w:pPr>
               <w:keepNext w:val="0"/>
               <w:keepLines w:val="0"/>
+              <w:pageBreakBefore w:val="0"/>
               <w:widowControl w:val="0"/>
               <w:pBdr>
                 <w:top w:space="0" w:sz="0" w:val="nil"/>
@@ -2850,6 +3023,7 @@
             <w:pPr>
               <w:keepNext w:val="0"/>
               <w:keepLines w:val="0"/>
+              <w:pageBreakBefore w:val="0"/>
               <w:widowControl w:val="0"/>
               <w:pBdr>
                 <w:top w:space="0" w:sz="0" w:val="nil"/>
@@ -2875,6 +3049,7 @@
             <w:pPr>
               <w:keepNext w:val="0"/>
               <w:keepLines w:val="0"/>
+              <w:pageBreakBefore w:val="0"/>
               <w:widowControl w:val="0"/>
               <w:pBdr>
                 <w:top w:space="0" w:sz="0" w:val="nil"/>
@@ -2900,6 +3075,7 @@
             <w:pPr>
               <w:keepNext w:val="0"/>
               <w:keepLines w:val="0"/>
+              <w:pageBreakBefore w:val="0"/>
               <w:widowControl w:val="0"/>
               <w:pBdr>
                 <w:top w:space="0" w:sz="0" w:val="nil"/>
@@ -2925,6 +3101,7 @@
             <w:pPr>
               <w:keepNext w:val="0"/>
               <w:keepLines w:val="0"/>
+              <w:pageBreakBefore w:val="0"/>
               <w:widowControl w:val="0"/>
               <w:pBdr>
                 <w:top w:space="0" w:sz="0" w:val="nil"/>
@@ -2950,6 +3127,7 @@
             <w:pPr>
               <w:keepNext w:val="0"/>
               <w:keepLines w:val="0"/>
+              <w:pageBreakBefore w:val="0"/>
               <w:widowControl w:val="0"/>
               <w:pBdr>
                 <w:top w:space="0" w:sz="0" w:val="nil"/>
@@ -2975,6 +3153,7 @@
             <w:pPr>
               <w:keepNext w:val="0"/>
               <w:keepLines w:val="0"/>
+              <w:pageBreakBefore w:val="0"/>
               <w:widowControl w:val="0"/>
               <w:pBdr>
                 <w:top w:space="0" w:sz="0" w:val="nil"/>
@@ -3000,6 +3179,7 @@
             <w:pPr>
               <w:keepNext w:val="0"/>
               <w:keepLines w:val="0"/>
+              <w:pageBreakBefore w:val="0"/>
               <w:widowControl w:val="0"/>
               <w:pBdr>
                 <w:top w:space="0" w:sz="0" w:val="nil"/>
@@ -3025,6 +3205,7 @@
             <w:pPr>
               <w:keepNext w:val="0"/>
               <w:keepLines w:val="0"/>
+              <w:pageBreakBefore w:val="0"/>
               <w:widowControl w:val="0"/>
               <w:pBdr>
                 <w:top w:space="0" w:sz="0" w:val="nil"/>
@@ -3050,6 +3231,7 @@
             <w:pPr>
               <w:keepNext w:val="0"/>
               <w:keepLines w:val="0"/>
+              <w:pageBreakBefore w:val="0"/>
               <w:widowControl w:val="0"/>
               <w:pBdr>
                 <w:top w:space="0" w:sz="0" w:val="nil"/>
@@ -3075,6 +3257,7 @@
             <w:pPr>
               <w:keepNext w:val="0"/>
               <w:keepLines w:val="0"/>
+              <w:pageBreakBefore w:val="0"/>
               <w:widowControl w:val="0"/>
               <w:pBdr>
                 <w:top w:space="0" w:sz="0" w:val="nil"/>
@@ -3100,6 +3283,7 @@
             <w:pPr>
               <w:keepNext w:val="0"/>
               <w:keepLines w:val="0"/>
+              <w:pageBreakBefore w:val="0"/>
               <w:widowControl w:val="0"/>
               <w:pBdr>
                 <w:top w:space="0" w:sz="0" w:val="nil"/>
@@ -3125,6 +3309,7 @@
             <w:pPr>
               <w:keepNext w:val="0"/>
               <w:keepLines w:val="0"/>
+              <w:pageBreakBefore w:val="0"/>
               <w:widowControl w:val="0"/>
               <w:pBdr>
                 <w:top w:space="0" w:sz="0" w:val="nil"/>
@@ -3150,6 +3335,7 @@
             <w:pPr>
               <w:keepNext w:val="0"/>
               <w:keepLines w:val="0"/>
+              <w:pageBreakBefore w:val="0"/>
               <w:widowControl w:val="0"/>
               <w:pBdr>
                 <w:top w:space="0" w:sz="0" w:val="nil"/>
@@ -3175,6 +3361,7 @@
             <w:pPr>
               <w:keepNext w:val="0"/>
               <w:keepLines w:val="0"/>
+              <w:pageBreakBefore w:val="0"/>
               <w:widowControl w:val="0"/>
               <w:pBdr>
                 <w:top w:space="0" w:sz="0" w:val="nil"/>
@@ -3200,6 +3387,7 @@
             <w:pPr>
               <w:keepNext w:val="0"/>
               <w:keepLines w:val="0"/>
+              <w:pageBreakBefore w:val="0"/>
               <w:widowControl w:val="0"/>
               <w:pBdr>
                 <w:top w:space="0" w:sz="0" w:val="nil"/>
@@ -3225,6 +3413,7 @@
             <w:pPr>
               <w:keepNext w:val="0"/>
               <w:keepLines w:val="0"/>
+              <w:pageBreakBefore w:val="0"/>
               <w:widowControl w:val="0"/>
               <w:pBdr>
                 <w:top w:space="0" w:sz="0" w:val="nil"/>
@@ -3250,6 +3439,7 @@
             <w:pPr>
               <w:keepNext w:val="0"/>
               <w:keepLines w:val="0"/>
+              <w:pageBreakBefore w:val="0"/>
               <w:widowControl w:val="0"/>
               <w:pBdr>
                 <w:top w:space="0" w:sz="0" w:val="nil"/>
@@ -3275,6 +3465,7 @@
             <w:pPr>
               <w:keepNext w:val="0"/>
               <w:keepLines w:val="0"/>
+              <w:pageBreakBefore w:val="0"/>
               <w:widowControl w:val="0"/>
               <w:pBdr>
                 <w:top w:space="0" w:sz="0" w:val="nil"/>
@@ -3300,6 +3491,7 @@
             <w:pPr>
               <w:keepNext w:val="0"/>
               <w:keepLines w:val="0"/>
+              <w:pageBreakBefore w:val="0"/>
               <w:widowControl w:val="0"/>
               <w:pBdr>
                 <w:top w:space="0" w:sz="0" w:val="nil"/>
@@ -3325,6 +3517,7 @@
             <w:pPr>
               <w:keepNext w:val="0"/>
               <w:keepLines w:val="0"/>
+              <w:pageBreakBefore w:val="0"/>
               <w:widowControl w:val="0"/>
               <w:pBdr>
                 <w:top w:space="0" w:sz="0" w:val="nil"/>
@@ -3350,6 +3543,7 @@
             <w:pPr>
               <w:keepNext w:val="0"/>
               <w:keepLines w:val="0"/>
+              <w:pageBreakBefore w:val="0"/>
               <w:widowControl w:val="0"/>
               <w:pBdr>
                 <w:top w:space="0" w:sz="0" w:val="nil"/>
@@ -3375,6 +3569,7 @@
             <w:pPr>
               <w:keepNext w:val="0"/>
               <w:keepLines w:val="0"/>
+              <w:pageBreakBefore w:val="0"/>
               <w:widowControl w:val="0"/>
               <w:pBdr>
                 <w:top w:space="0" w:sz="0" w:val="nil"/>
@@ -3399,6 +3594,7 @@
             <w:pPr>
               <w:keepNext w:val="0"/>
               <w:keepLines w:val="0"/>
+              <w:pageBreakBefore w:val="0"/>
               <w:widowControl w:val="0"/>
               <w:pBdr>
                 <w:top w:space="0" w:sz="0" w:val="nil"/>
@@ -3435,6 +3631,7 @@
             <w:pPr>
               <w:keepNext w:val="0"/>
               <w:keepLines w:val="0"/>
+              <w:pageBreakBefore w:val="0"/>
               <w:widowControl w:val="0"/>
               <w:pBdr>
                 <w:top w:space="0" w:sz="0" w:val="nil"/>
@@ -3460,6 +3657,7 @@
             <w:pPr>
               <w:keepNext w:val="0"/>
               <w:keepLines w:val="0"/>
+              <w:pageBreakBefore w:val="0"/>
               <w:widowControl w:val="0"/>
               <w:pBdr>
                 <w:top w:space="0" w:sz="0" w:val="nil"/>
@@ -3485,6 +3683,7 @@
             <w:pPr>
               <w:keepNext w:val="0"/>
               <w:keepLines w:val="0"/>
+              <w:pageBreakBefore w:val="0"/>
               <w:widowControl w:val="0"/>
               <w:pBdr>
                 <w:top w:space="0" w:sz="0" w:val="nil"/>
@@ -3510,6 +3709,7 @@
             <w:pPr>
               <w:keepNext w:val="0"/>
               <w:keepLines w:val="0"/>
+              <w:pageBreakBefore w:val="0"/>
               <w:widowControl w:val="0"/>
               <w:pBdr>
                 <w:top w:space="0" w:sz="0" w:val="nil"/>
@@ -3535,6 +3735,7 @@
             <w:pPr>
               <w:keepNext w:val="0"/>
               <w:keepLines w:val="0"/>
+              <w:pageBreakBefore w:val="0"/>
               <w:widowControl w:val="0"/>
               <w:pBdr>
                 <w:top w:space="0" w:sz="0" w:val="nil"/>
@@ -3560,6 +3761,7 @@
             <w:pPr>
               <w:keepNext w:val="0"/>
               <w:keepLines w:val="0"/>
+              <w:pageBreakBefore w:val="0"/>
               <w:widowControl w:val="0"/>
               <w:pBdr>
                 <w:top w:space="0" w:sz="0" w:val="nil"/>
@@ -3585,6 +3787,7 @@
             <w:pPr>
               <w:keepNext w:val="0"/>
               <w:keepLines w:val="0"/>
+              <w:pageBreakBefore w:val="0"/>
               <w:widowControl w:val="0"/>
               <w:pBdr>
                 <w:top w:space="0" w:sz="0" w:val="nil"/>
@@ -3610,6 +3813,7 @@
             <w:pPr>
               <w:keepNext w:val="0"/>
               <w:keepLines w:val="0"/>
+              <w:pageBreakBefore w:val="0"/>
               <w:widowControl w:val="0"/>
               <w:pBdr>
                 <w:top w:space="0" w:sz="0" w:val="nil"/>
@@ -3635,6 +3839,7 @@
             <w:pPr>
               <w:keepNext w:val="0"/>
               <w:keepLines w:val="0"/>
+              <w:pageBreakBefore w:val="0"/>
               <w:widowControl w:val="0"/>
               <w:pBdr>
                 <w:top w:space="0" w:sz="0" w:val="nil"/>
@@ -3660,6 +3865,7 @@
             <w:pPr>
               <w:keepNext w:val="0"/>
               <w:keepLines w:val="0"/>
+              <w:pageBreakBefore w:val="0"/>
               <w:widowControl w:val="0"/>
               <w:pBdr>
                 <w:top w:space="0" w:sz="0" w:val="nil"/>
@@ -3685,6 +3891,7 @@
             <w:pPr>
               <w:keepNext w:val="0"/>
               <w:keepLines w:val="0"/>
+              <w:pageBreakBefore w:val="0"/>
               <w:widowControl w:val="0"/>
               <w:pBdr>
                 <w:top w:space="0" w:sz="0" w:val="nil"/>
@@ -3710,6 +3917,7 @@
             <w:pPr>
               <w:keepNext w:val="0"/>
               <w:keepLines w:val="0"/>
+              <w:pageBreakBefore w:val="0"/>
               <w:widowControl w:val="0"/>
               <w:pBdr>
                 <w:top w:space="0" w:sz="0" w:val="nil"/>
@@ -3735,6 +3943,7 @@
             <w:pPr>
               <w:keepNext w:val="0"/>
               <w:keepLines w:val="0"/>
+              <w:pageBreakBefore w:val="0"/>
               <w:widowControl w:val="0"/>
               <w:pBdr>
                 <w:top w:space="0" w:sz="0" w:val="nil"/>
@@ -3760,6 +3969,7 @@
             <w:pPr>
               <w:keepNext w:val="0"/>
               <w:keepLines w:val="0"/>
+              <w:pageBreakBefore w:val="0"/>
               <w:widowControl w:val="0"/>
               <w:pBdr>
                 <w:top w:space="0" w:sz="0" w:val="nil"/>
@@ -3785,6 +3995,7 @@
             <w:pPr>
               <w:keepNext w:val="0"/>
               <w:keepLines w:val="0"/>
+              <w:pageBreakBefore w:val="0"/>
               <w:widowControl w:val="0"/>
               <w:pBdr>
                 <w:top w:space="0" w:sz="0" w:val="nil"/>
@@ -3810,6 +4021,7 @@
             <w:pPr>
               <w:keepNext w:val="0"/>
               <w:keepLines w:val="0"/>
+              <w:pageBreakBefore w:val="0"/>
               <w:widowControl w:val="0"/>
               <w:pBdr>
                 <w:top w:space="0" w:sz="0" w:val="nil"/>
@@ -3840,6 +4052,7 @@
             <w:pPr>
               <w:keepNext w:val="0"/>
               <w:keepLines w:val="0"/>
+              <w:pageBreakBefore w:val="0"/>
               <w:widowControl w:val="0"/>
               <w:pBdr>
                 <w:top w:space="0" w:sz="0" w:val="nil"/>
@@ -3865,6 +4078,7 @@
             <w:pPr>
               <w:keepNext w:val="0"/>
               <w:keepLines w:val="0"/>
+              <w:pageBreakBefore w:val="0"/>
               <w:widowControl w:val="0"/>
               <w:pBdr>
                 <w:top w:space="0" w:sz="0" w:val="nil"/>
@@ -3890,6 +4104,7 @@
             <w:pPr>
               <w:keepNext w:val="0"/>
               <w:keepLines w:val="0"/>
+              <w:pageBreakBefore w:val="0"/>
               <w:widowControl w:val="0"/>
               <w:pBdr>
                 <w:top w:space="0" w:sz="0" w:val="nil"/>
@@ -3915,6 +4130,7 @@
             <w:pPr>
               <w:keepNext w:val="0"/>
               <w:keepLines w:val="0"/>
+              <w:pageBreakBefore w:val="0"/>
               <w:widowControl w:val="0"/>
               <w:pBdr>
                 <w:top w:space="0" w:sz="0" w:val="nil"/>
@@ -3940,6 +4156,7 @@
             <w:pPr>
               <w:keepNext w:val="0"/>
               <w:keepLines w:val="0"/>
+              <w:pageBreakBefore w:val="0"/>
               <w:widowControl w:val="0"/>
               <w:pBdr>
                 <w:top w:space="0" w:sz="0" w:val="nil"/>
@@ -3965,6 +4182,7 @@
             <w:pPr>
               <w:keepNext w:val="0"/>
               <w:keepLines w:val="0"/>
+              <w:pageBreakBefore w:val="0"/>
               <w:widowControl w:val="0"/>
               <w:pBdr>
                 <w:top w:space="0" w:sz="0" w:val="nil"/>
@@ -3990,6 +4208,7 @@
             <w:pPr>
               <w:keepNext w:val="0"/>
               <w:keepLines w:val="0"/>
+              <w:pageBreakBefore w:val="0"/>
               <w:widowControl w:val="0"/>
               <w:pBdr>
                 <w:top w:space="0" w:sz="0" w:val="nil"/>
@@ -4015,6 +4234,7 @@
             <w:pPr>
               <w:keepNext w:val="0"/>
               <w:keepLines w:val="0"/>
+              <w:pageBreakBefore w:val="0"/>
               <w:widowControl w:val="0"/>
               <w:pBdr>
                 <w:top w:space="0" w:sz="0" w:val="nil"/>
@@ -4040,6 +4260,7 @@
             <w:pPr>
               <w:keepNext w:val="0"/>
               <w:keepLines w:val="0"/>
+              <w:pageBreakBefore w:val="0"/>
               <w:widowControl w:val="0"/>
               <w:pBdr>
                 <w:top w:space="0" w:sz="0" w:val="nil"/>
@@ -4064,6 +4285,7 @@
             <w:pPr>
               <w:keepNext w:val="0"/>
               <w:keepLines w:val="0"/>
+              <w:pageBreakBefore w:val="0"/>
               <w:widowControl w:val="0"/>
               <w:pBdr>
                 <w:top w:space="0" w:sz="0" w:val="nil"/>
@@ -4089,17 +4311,19 @@
     </w:tbl>
     <w:p>
       <w:pPr>
-        <w:ind w:left="720" w:firstLine="0"/>
-        <w:rPr/>
-      </w:pPr>
-      <w:r>
-        <w:rPr>
-          <w:rtl w:val="0"/>
-        </w:rPr>
-      </w:r>
-    </w:p>
-    <w:p>
-      <w:pPr>
+        <w:pageBreakBefore w:val="0"/>
+        <w:ind w:left="720" w:firstLine="0"/>
+        <w:rPr/>
+      </w:pPr>
+      <w:r>
+        <w:rPr>
+          <w:rtl w:val="0"/>
+        </w:rPr>
+      </w:r>
+    </w:p>
+    <w:p>
+      <w:pPr>
+        <w:pageBreakBefore w:val="0"/>
         <w:ind w:left="720" w:firstLine="0"/>
         <w:rPr/>
       </w:pPr>
@@ -4113,6 +4337,7 @@
     </w:p>
     <w:p>
       <w:pPr>
+        <w:pageBreakBefore w:val="0"/>
         <w:numPr>
           <w:ilvl w:val="0"/>
           <w:numId w:val="2"/>
@@ -4132,6 +4357,7 @@
     </w:p>
     <w:p>
       <w:pPr>
+        <w:pageBreakBefore w:val="0"/>
         <w:ind w:left="720" w:firstLine="0"/>
         <w:rPr/>
       </w:pPr>
@@ -4145,6 +4371,7 @@
     </w:p>
     <w:p>
       <w:pPr>
+        <w:pageBreakBefore w:val="0"/>
         <w:ind w:left="720" w:firstLine="0"/>
         <w:rPr/>
       </w:pPr>
@@ -4154,16 +4381,16 @@
           <wp:inline distB="114300" distT="114300" distL="114300" distR="114300">
             <wp:extent cx="5731200" cy="3225800"/>
             <wp:effectExtent b="0" l="0" r="0" t="0"/>
-            <wp:docPr id="5" name="image16.png"/>
+            <wp:docPr id="5" name="image32.png"/>
             <a:graphic>
               <a:graphicData uri="http://schemas.openxmlformats.org/drawingml/2006/picture">
                 <pic:pic>
                   <pic:nvPicPr>
-                    <pic:cNvPr id="0" name="image16.png"/>
+                    <pic:cNvPr id="0" name="image32.png"/>
                     <pic:cNvPicPr preferRelativeResize="0"/>
                   </pic:nvPicPr>
                   <pic:blipFill>
-                    <a:blip r:embed="rId37"/>
+                    <a:blip r:embed="rId38"/>
                     <a:srcRect b="0" l="0" r="0" t="0"/>
                     <a:stretch>
                       <a:fillRect/>
@@ -4191,6 +4418,7 @@
     </w:p>
     <w:p>
       <w:pPr>
+        <w:pageBreakBefore w:val="0"/>
         <w:ind w:left="720" w:firstLine="0"/>
         <w:rPr/>
       </w:pPr>
@@ -4204,6 +4432,7 @@
     </w:p>
     <w:p>
       <w:pPr>
+        <w:pageBreakBefore w:val="0"/>
         <w:ind w:left="720" w:firstLine="0"/>
         <w:rPr/>
       </w:pPr>
@@ -4217,6 +4446,7 @@
     </w:p>
     <w:p>
       <w:pPr>
+        <w:pageBreakBefore w:val="0"/>
         <w:ind w:left="720" w:firstLine="0"/>
         <w:rPr/>
       </w:pPr>
@@ -4230,6 +4460,7 @@
     </w:p>
     <w:p>
       <w:pPr>
+        <w:pageBreakBefore w:val="0"/>
         <w:numPr>
           <w:ilvl w:val="0"/>
           <w:numId w:val="2"/>
@@ -4249,6 +4480,369 @@
     </w:p>
     <w:p>
       <w:pPr>
+        <w:pageBreakBefore w:val="0"/>
+        <w:numPr>
+          <w:ilvl w:val="1"/>
+          <w:numId w:val="2"/>
+        </w:numPr>
+        <w:ind w:left="1440" w:hanging="360"/>
+        <w:rPr>
+          <w:u w:val="none"/>
+        </w:rPr>
+      </w:pPr>
+      <w:r>
+        <w:rPr>
+          <w:rFonts w:ascii="Arial Unicode MS" w:cs="Arial Unicode MS" w:eastAsia="Arial Unicode MS" w:hAnsi="Arial Unicode MS"/>
+          <w:rtl w:val="0"/>
+        </w:rPr>
+        <w:t xml:space="preserve">2023/11/1 - ssh 접속 잘 되고, localhost 로도 잘 되는데 인스턴스에 접속이 안되는 현상 발생함.</w:t>
+      </w:r>
+    </w:p>
+    <w:p>
+      <w:pPr>
+        <w:pageBreakBefore w:val="0"/>
+        <w:numPr>
+          <w:ilvl w:val="2"/>
+          <w:numId w:val="2"/>
+        </w:numPr>
+        <w:ind w:left="2160" w:hanging="360"/>
+        <w:rPr>
+          <w:u w:val="none"/>
+        </w:rPr>
+      </w:pPr>
+      <w:r>
+        <w:rPr>
+          <w:rFonts w:ascii="Arial Unicode MS" w:cs="Arial Unicode MS" w:eastAsia="Arial Unicode MS" w:hAnsi="Arial Unicode MS"/>
+          <w:rtl w:val="0"/>
+        </w:rPr>
+        <w:t xml:space="preserve">우분투 내에서 방화벽을 따로 또 열어줘야함.</w:t>
+      </w:r>
+    </w:p>
+    <w:tbl>
+      <w:tblPr>
+        <w:tblStyle w:val="Table4"/>
+        <w:tblW w:w="6869.0" w:type="dxa"/>
+        <w:jc w:val="left"/>
+        <w:tblInd w:w="2160.0" w:type="dxa"/>
+        <w:tblBorders>
+          <w:top w:color="000000" w:space="0" w:sz="8" w:val="single"/>
+          <w:left w:color="000000" w:space="0" w:sz="8" w:val="single"/>
+          <w:bottom w:color="000000" w:space="0" w:sz="8" w:val="single"/>
+          <w:right w:color="000000" w:space="0" w:sz="8" w:val="single"/>
+          <w:insideH w:color="000000" w:space="0" w:sz="8" w:val="single"/>
+          <w:insideV w:color="000000" w:space="0" w:sz="8" w:val="single"/>
+        </w:tblBorders>
+        <w:tblLayout w:type="fixed"/>
+        <w:tblLook w:val="0600"/>
+      </w:tblPr>
+      <w:tblGrid>
+        <w:gridCol w:w="6869"/>
+        <w:tblGridChange w:id="0">
+          <w:tblGrid>
+            <w:gridCol w:w="6869"/>
+          </w:tblGrid>
+        </w:tblGridChange>
+      </w:tblGrid>
+      <w:tr>
+        <w:trPr>
+          <w:cantSplit w:val="0"/>
+          <w:tblHeader w:val="0"/>
+        </w:trPr>
+        <w:tc>
+          <w:tcPr>
+            <w:shd w:fill="auto" w:val="clear"/>
+            <w:tcMar>
+              <w:top w:w="100.0" w:type="dxa"/>
+              <w:left w:w="100.0" w:type="dxa"/>
+              <w:bottom w:w="100.0" w:type="dxa"/>
+              <w:right w:w="100.0" w:type="dxa"/>
+            </w:tcMar>
+            <w:vAlign w:val="top"/>
+          </w:tcPr>
+          <w:p>
+            <w:pPr>
+              <w:ind w:left="0" w:firstLine="0"/>
+              <w:rPr/>
+            </w:pPr>
+            <w:r>
+              <w:rPr>
+                <w:rtl w:val="0"/>
+              </w:rPr>
+              <w:t xml:space="preserve">sudo iptables -I INPUT 1 -p tcp --dport 8443 -j ACCEPT</w:t>
+            </w:r>
+          </w:p>
+          <w:p>
+            <w:pPr>
+              <w:ind w:left="0" w:firstLine="0"/>
+              <w:rPr/>
+            </w:pPr>
+            <w:r>
+              <w:rPr>
+                <w:rtl w:val="0"/>
+              </w:rPr>
+            </w:r>
+          </w:p>
+          <w:p>
+            <w:pPr>
+              <w:ind w:left="0" w:firstLine="0"/>
+              <w:rPr/>
+            </w:pPr>
+            <w:r>
+              <w:rPr>
+                <w:rFonts w:ascii="Arial Unicode MS" w:cs="Arial Unicode MS" w:eastAsia="Arial Unicode MS" w:hAnsi="Arial Unicode MS"/>
+                <w:rtl w:val="0"/>
+              </w:rPr>
+              <w:t xml:space="preserve">(확인)</w:t>
+            </w:r>
+          </w:p>
+          <w:p>
+            <w:pPr>
+              <w:spacing w:line="240" w:lineRule="auto"/>
+              <w:rPr/>
+            </w:pPr>
+            <w:r>
+              <w:rPr>
+                <w:rtl w:val="0"/>
+              </w:rPr>
+              <w:t xml:space="preserve">sudo iptables -S</w:t>
+            </w:r>
+          </w:p>
+        </w:tc>
+      </w:tr>
+    </w:tbl>
+    <w:p>
+      <w:pPr>
+        <w:pageBreakBefore w:val="0"/>
+        <w:numPr>
+          <w:ilvl w:val="2"/>
+          <w:numId w:val="2"/>
+        </w:numPr>
+        <w:ind w:left="2160" w:hanging="360"/>
+        <w:rPr>
+          <w:u w:val="none"/>
+        </w:rPr>
+      </w:pPr>
+      <w:r>
+        <w:rPr>
+          <w:rFonts w:ascii="Arial Unicode MS" w:cs="Arial Unicode MS" w:eastAsia="Arial Unicode MS" w:hAnsi="Arial Unicode MS"/>
+          <w:rtl w:val="0"/>
+        </w:rPr>
+        <w:t xml:space="preserve">참고링크: </w:t>
+      </w:r>
+      <w:hyperlink r:id="rId39">
+        <w:r>
+          <w:rPr>
+            <w:color w:val="1155cc"/>
+            <w:u w:val="single"/>
+            <w:rtl w:val="0"/>
+          </w:rPr>
+          <w:t xml:space="preserve">https://losskatsu.github.io/os-kernel/port-open/#2-1-방화벽-설정-정보-확인하기</w:t>
+        </w:r>
+      </w:hyperlink>
+      <w:r>
+        <w:rPr>
+          <w:rtl w:val="0"/>
+        </w:rPr>
+      </w:r>
+    </w:p>
+    <w:p>
+      <w:pPr>
+        <w:pageBreakBefore w:val="0"/>
+        <w:numPr>
+          <w:ilvl w:val="2"/>
+          <w:numId w:val="2"/>
+        </w:numPr>
+        <w:ind w:left="2160" w:hanging="360"/>
+        <w:rPr>
+          <w:u w:val="none"/>
+        </w:rPr>
+      </w:pPr>
+      <w:r>
+        <w:rPr>
+          <w:rFonts w:ascii="Arial Unicode MS" w:cs="Arial Unicode MS" w:eastAsia="Arial Unicode MS" w:hAnsi="Arial Unicode MS"/>
+          <w:rtl w:val="0"/>
+        </w:rPr>
+        <w:t xml:space="preserve">부팅 시 자동 실행되도록 저장하기</w:t>
+      </w:r>
+    </w:p>
+    <w:p>
+      <w:pPr>
+        <w:pageBreakBefore w:val="0"/>
+        <w:ind w:left="2160" w:firstLine="0"/>
+        <w:rPr/>
+      </w:pPr>
+      <w:r>
+        <w:rPr>
+          <w:rFonts w:ascii="Arial Unicode MS" w:cs="Arial Unicode MS" w:eastAsia="Arial Unicode MS" w:hAnsi="Arial Unicode MS"/>
+          <w:rtl w:val="0"/>
+        </w:rPr>
+        <w:t xml:space="preserve">참고: </w:t>
+      </w:r>
+      <w:hyperlink r:id="rId40">
+        <w:r>
+          <w:rPr>
+            <w:color w:val="1155cc"/>
+            <w:u w:val="single"/>
+            <w:rtl w:val="0"/>
+          </w:rPr>
+          <w:t xml:space="preserve">https://salsalchanchan.tistory.com/14</w:t>
+        </w:r>
+      </w:hyperlink>
+      <w:r>
+        <w:rPr>
+          <w:rtl w:val="0"/>
+        </w:rPr>
+        <w:t xml:space="preserve"> </w:t>
+      </w:r>
+    </w:p>
+    <w:tbl>
+      <w:tblPr>
+        <w:tblStyle w:val="Table5"/>
+        <w:tblW w:w="6869.0" w:type="dxa"/>
+        <w:jc w:val="left"/>
+        <w:tblInd w:w="2160.0" w:type="dxa"/>
+        <w:tblBorders>
+          <w:top w:color="000000" w:space="0" w:sz="8" w:val="single"/>
+          <w:left w:color="000000" w:space="0" w:sz="8" w:val="single"/>
+          <w:bottom w:color="000000" w:space="0" w:sz="8" w:val="single"/>
+          <w:right w:color="000000" w:space="0" w:sz="8" w:val="single"/>
+          <w:insideH w:color="000000" w:space="0" w:sz="8" w:val="single"/>
+          <w:insideV w:color="000000" w:space="0" w:sz="8" w:val="single"/>
+        </w:tblBorders>
+        <w:tblLayout w:type="fixed"/>
+        <w:tblLook w:val="0600"/>
+      </w:tblPr>
+      <w:tblGrid>
+        <w:gridCol w:w="6869"/>
+        <w:tblGridChange w:id="0">
+          <w:tblGrid>
+            <w:gridCol w:w="6869"/>
+          </w:tblGrid>
+        </w:tblGridChange>
+      </w:tblGrid>
+      <w:tr>
+        <w:trPr>
+          <w:cantSplit w:val="0"/>
+          <w:tblHeader w:val="0"/>
+        </w:trPr>
+        <w:tc>
+          <w:tcPr>
+            <w:shd w:fill="auto" w:val="clear"/>
+            <w:tcMar>
+              <w:top w:w="100.0" w:type="dxa"/>
+              <w:left w:w="100.0" w:type="dxa"/>
+              <w:bottom w:w="100.0" w:type="dxa"/>
+              <w:right w:w="100.0" w:type="dxa"/>
+            </w:tcMar>
+            <w:vAlign w:val="top"/>
+          </w:tcPr>
+          <w:p>
+            <w:pPr>
+              <w:spacing w:line="240" w:lineRule="auto"/>
+              <w:rPr/>
+            </w:pPr>
+            <w:r>
+              <w:rPr>
+                <w:rFonts w:ascii="Arial Unicode MS" w:cs="Arial Unicode MS" w:eastAsia="Arial Unicode MS" w:hAnsi="Arial Unicode MS"/>
+                <w:rtl w:val="0"/>
+              </w:rPr>
+              <w:t xml:space="preserve">(위 i. 를 완료한 뒤)</w:t>
+            </w:r>
+          </w:p>
+          <w:p>
+            <w:pPr>
+              <w:spacing w:line="240" w:lineRule="auto"/>
+              <w:rPr/>
+            </w:pPr>
+            <w:r>
+              <w:rPr>
+                <w:rtl w:val="0"/>
+              </w:rPr>
+              <w:t xml:space="preserve">sudo netfilter-persistent save</w:t>
+            </w:r>
+          </w:p>
+          <w:p>
+            <w:pPr>
+              <w:keepNext w:val="0"/>
+              <w:keepLines w:val="0"/>
+              <w:pageBreakBefore w:val="0"/>
+              <w:widowControl w:val="0"/>
+              <w:pBdr>
+                <w:top w:space="0" w:sz="0" w:val="nil"/>
+                <w:left w:space="0" w:sz="0" w:val="nil"/>
+                <w:bottom w:space="0" w:sz="0" w:val="nil"/>
+                <w:right w:space="0" w:sz="0" w:val="nil"/>
+                <w:between w:space="0" w:sz="0" w:val="nil"/>
+              </w:pBdr>
+              <w:shd w:fill="auto" w:val="clear"/>
+              <w:spacing w:after="0" w:before="0" w:line="240" w:lineRule="auto"/>
+              <w:ind w:left="0" w:right="0" w:firstLine="0"/>
+              <w:jc w:val="left"/>
+              <w:rPr/>
+            </w:pPr>
+            <w:r>
+              <w:rPr>
+                <w:rtl w:val="0"/>
+              </w:rPr>
+            </w:r>
+          </w:p>
+          <w:p>
+            <w:pPr>
+              <w:keepNext w:val="0"/>
+              <w:keepLines w:val="0"/>
+              <w:pageBreakBefore w:val="0"/>
+              <w:widowControl w:val="0"/>
+              <w:pBdr>
+                <w:top w:space="0" w:sz="0" w:val="nil"/>
+                <w:left w:space="0" w:sz="0" w:val="nil"/>
+                <w:bottom w:space="0" w:sz="0" w:val="nil"/>
+                <w:right w:space="0" w:sz="0" w:val="nil"/>
+                <w:between w:space="0" w:sz="0" w:val="nil"/>
+              </w:pBdr>
+              <w:shd w:fill="auto" w:val="clear"/>
+              <w:spacing w:after="0" w:before="0" w:line="240" w:lineRule="auto"/>
+              <w:ind w:left="0" w:right="0" w:firstLine="0"/>
+              <w:jc w:val="left"/>
+              <w:rPr/>
+            </w:pPr>
+            <w:r>
+              <w:rPr>
+                <w:rFonts w:ascii="Arial Unicode MS" w:cs="Arial Unicode MS" w:eastAsia="Arial Unicode MS" w:hAnsi="Arial Unicode MS"/>
+                <w:rtl w:val="0"/>
+              </w:rPr>
+              <w:t xml:space="preserve">(확인)</w:t>
+            </w:r>
+          </w:p>
+          <w:p>
+            <w:pPr>
+              <w:spacing w:line="240" w:lineRule="auto"/>
+              <w:rPr/>
+            </w:pPr>
+            <w:r>
+              <w:rPr>
+                <w:rtl w:val="0"/>
+              </w:rPr>
+              <w:t xml:space="preserve">cat /etc/iptables/rules.v4</w:t>
+            </w:r>
+          </w:p>
+        </w:tc>
+      </w:tr>
+    </w:tbl>
+    <w:p>
+      <w:pPr>
+        <w:pageBreakBefore w:val="0"/>
+        <w:ind w:left="2160" w:firstLine="0"/>
+        <w:rPr/>
+      </w:pPr>
+      <w:r>
+        <w:rPr>
+          <w:rtl w:val="0"/>
+        </w:rPr>
+      </w:r>
+    </w:p>
+    <w:p>
+      <w:pPr>
+        <w:pageBreakBefore w:val="0"/>
         <w:numPr>
           <w:ilvl w:val="0"/>
           <w:numId w:val="2"/>
@@ -4268,67 +4862,74 @@
     </w:p>
     <w:p>
       <w:pPr>
-        <w:ind w:left="720" w:firstLine="0"/>
-        <w:rPr/>
-      </w:pPr>
-      <w:r>
-        <w:rPr>
-          <w:rtl w:val="0"/>
-        </w:rPr>
-      </w:r>
-    </w:p>
-    <w:p>
-      <w:pPr>
-        <w:rPr/>
-      </w:pPr>
-      <w:r>
-        <w:rPr>
-          <w:rtl w:val="0"/>
-        </w:rPr>
-      </w:r>
-    </w:p>
-    <w:p>
-      <w:pPr>
-        <w:rPr/>
-      </w:pPr>
-      <w:r>
-        <w:rPr>
-          <w:rtl w:val="0"/>
-        </w:rPr>
-      </w:r>
-    </w:p>
-    <w:p>
-      <w:pPr>
-        <w:rPr/>
-      </w:pPr>
-      <w:r>
-        <w:rPr>
-          <w:rtl w:val="0"/>
-        </w:rPr>
-      </w:r>
-    </w:p>
-    <w:p>
-      <w:pPr>
-        <w:rPr/>
-      </w:pPr>
-      <w:r>
-        <w:rPr>
-          <w:rtl w:val="0"/>
-        </w:rPr>
-      </w:r>
-    </w:p>
-    <w:p>
-      <w:pPr>
-        <w:rPr/>
-      </w:pPr>
-      <w:r>
-        <w:rPr>
-          <w:rtl w:val="0"/>
-        </w:rPr>
-      </w:r>
-    </w:p>
-    <w:p>
-      <w:pPr>
+        <w:pageBreakBefore w:val="0"/>
+        <w:ind w:left="720" w:firstLine="0"/>
+        <w:rPr/>
+      </w:pPr>
+      <w:r>
+        <w:rPr>
+          <w:rtl w:val="0"/>
+        </w:rPr>
+      </w:r>
+    </w:p>
+    <w:p>
+      <w:pPr>
+        <w:pageBreakBefore w:val="0"/>
+        <w:rPr/>
+      </w:pPr>
+      <w:r>
+        <w:rPr>
+          <w:rtl w:val="0"/>
+        </w:rPr>
+      </w:r>
+    </w:p>
+    <w:p>
+      <w:pPr>
+        <w:pageBreakBefore w:val="0"/>
+        <w:rPr/>
+      </w:pPr>
+      <w:r>
+        <w:rPr>
+          <w:rtl w:val="0"/>
+        </w:rPr>
+      </w:r>
+    </w:p>
+    <w:p>
+      <w:pPr>
+        <w:pageBreakBefore w:val="0"/>
+        <w:rPr/>
+      </w:pPr>
+      <w:r>
+        <w:rPr>
+          <w:rtl w:val="0"/>
+        </w:rPr>
+      </w:r>
+    </w:p>
+    <w:p>
+      <w:pPr>
+        <w:pageBreakBefore w:val="0"/>
+        <w:rPr/>
+      </w:pPr>
+      <w:r>
+        <w:rPr>
+          <w:rtl w:val="0"/>
+        </w:rPr>
+      </w:r>
+    </w:p>
+    <w:p>
+      <w:pPr>
+        <w:pageBreakBefore w:val="0"/>
+        <w:rPr/>
+      </w:pPr>
+      <w:r>
+        <w:rPr>
+          <w:rtl w:val="0"/>
+        </w:rPr>
+      </w:r>
+    </w:p>
+    <w:p>
+      <w:pPr>
+        <w:pageBreakBefore w:val="0"/>
         <w:rPr/>
       </w:pPr>
       <w:r>
@@ -4338,7 +4939,7 @@
         </w:rPr>
         <w:t xml:space="preserve">Firebase 무료 서버 생성 - 참고 링크(</w:t>
       </w:r>
-      <w:hyperlink r:id="rId38">
+      <w:hyperlink r:id="rId41">
         <w:r>
           <w:rPr>
             <w:color w:val="1155cc"/>
@@ -4357,6 +4958,7 @@
     </w:p>
     <w:p>
       <w:pPr>
+        <w:pageBreakBefore w:val="0"/>
         <w:rPr/>
       </w:pPr>
       <w:r>
@@ -4369,6 +4971,7 @@
     </w:p>
     <w:p>
       <w:pPr>
+        <w:pageBreakBefore w:val="0"/>
         <w:rPr/>
       </w:pPr>
       <w:r>
@@ -4380,6 +4983,7 @@
     </w:p>
     <w:p>
       <w:pPr>
+        <w:pageBreakBefore w:val="0"/>
         <w:numPr>
           <w:ilvl w:val="0"/>
           <w:numId w:val="3"/>
@@ -4389,7 +4993,7 @@
           <w:u w:val="none"/>
         </w:rPr>
       </w:pPr>
-      <w:hyperlink r:id="rId39">
+      <w:hyperlink r:id="rId42">
         <w:r>
           <w:rPr>
             <w:color w:val="1155cc"/>
@@ -4409,6 +5013,7 @@
     </w:p>
     <w:p>
       <w:pPr>
+        <w:pageBreakBefore w:val="0"/>
         <w:ind w:left="720" w:firstLine="0"/>
         <w:rPr/>
       </w:pPr>
@@ -4418,16 +5023,16 @@
           <wp:inline distB="114300" distT="114300" distL="114300" distR="114300">
             <wp:extent cx="5731200" cy="4991100"/>
             <wp:effectExtent b="0" l="0" r="0" t="0"/>
-            <wp:docPr id="34" name="image36.png"/>
+            <wp:docPr id="34" name="image31.png"/>
             <a:graphic>
               <a:graphicData uri="http://schemas.openxmlformats.org/drawingml/2006/picture">
                 <pic:pic>
                   <pic:nvPicPr>
-                    <pic:cNvPr id="0" name="image36.png"/>
+                    <pic:cNvPr id="0" name="image31.png"/>
                     <pic:cNvPicPr preferRelativeResize="0"/>
                   </pic:nvPicPr>
                   <pic:blipFill>
-                    <a:blip r:embed="rId40"/>
+                    <a:blip r:embed="rId43"/>
                     <a:srcRect b="0" l="0" r="0" t="0"/>
                     <a:stretch>
                       <a:fillRect/>
@@ -4455,6 +5060,7 @@
     </w:p>
     <w:p>
       <w:pPr>
+        <w:pageBreakBefore w:val="0"/>
         <w:ind w:left="720" w:firstLine="0"/>
         <w:rPr/>
       </w:pPr>
@@ -4464,16 +5070,16 @@
           <wp:inline distB="114300" distT="114300" distL="114300" distR="114300">
             <wp:extent cx="5731200" cy="3098800"/>
             <wp:effectExtent b="0" l="0" r="0" t="0"/>
-            <wp:docPr id="15" name="image20.png"/>
+            <wp:docPr id="15" name="image5.png"/>
             <a:graphic>
               <a:graphicData uri="http://schemas.openxmlformats.org/drawingml/2006/picture">
                 <pic:pic>
                   <pic:nvPicPr>
-                    <pic:cNvPr id="0" name="image20.png"/>
+                    <pic:cNvPr id="0" name="image5.png"/>
                     <pic:cNvPicPr preferRelativeResize="0"/>
                   </pic:nvPicPr>
                   <pic:blipFill>
-                    <a:blip r:embed="rId41"/>
+                    <a:blip r:embed="rId44"/>
                     <a:srcRect b="0" l="0" r="0" t="0"/>
                     <a:stretch>
                       <a:fillRect/>
@@ -4501,6 +5107,7 @@
     </w:p>
     <w:p>
       <w:pPr>
+        <w:pageBreakBefore w:val="0"/>
         <w:numPr>
           <w:ilvl w:val="0"/>
           <w:numId w:val="3"/>
@@ -4520,6 +5127,7 @@
     </w:p>
     <w:p>
       <w:pPr>
+        <w:pageBreakBefore w:val="0"/>
         <w:ind w:left="720" w:firstLine="0"/>
         <w:rPr/>
       </w:pPr>
@@ -4529,16 +5137,16 @@
           <wp:inline distB="114300" distT="114300" distL="114300" distR="114300">
             <wp:extent cx="5731200" cy="4699000"/>
             <wp:effectExtent b="0" l="0" r="0" t="0"/>
-            <wp:docPr id="9" name="image8.png"/>
+            <wp:docPr id="9" name="image12.png"/>
             <a:graphic>
               <a:graphicData uri="http://schemas.openxmlformats.org/drawingml/2006/picture">
                 <pic:pic>
                   <pic:nvPicPr>
-                    <pic:cNvPr id="0" name="image8.png"/>
+                    <pic:cNvPr id="0" name="image12.png"/>
                     <pic:cNvPicPr preferRelativeResize="0"/>
                   </pic:nvPicPr>
                   <pic:blipFill>
-                    <a:blip r:embed="rId42"/>
+                    <a:blip r:embed="rId45"/>
                     <a:srcRect b="0" l="0" r="0" t="0"/>
                     <a:stretch>
                       <a:fillRect/>
@@ -4566,6 +5174,7 @@
     </w:p>
     <w:p>
       <w:pPr>
+        <w:pageBreakBefore w:val="0"/>
         <w:ind w:left="720" w:firstLine="0"/>
         <w:rPr/>
       </w:pPr>
@@ -4575,16 +5184,16 @@
           <wp:inline distB="114300" distT="114300" distL="114300" distR="114300">
             <wp:extent cx="5731200" cy="5854700"/>
             <wp:effectExtent b="0" l="0" r="0" t="0"/>
-            <wp:docPr id="11" name="image11.png"/>
+            <wp:docPr id="11" name="image6.png"/>
             <a:graphic>
               <a:graphicData uri="http://schemas.openxmlformats.org/drawingml/2006/picture">
                 <pic:pic>
                   <pic:nvPicPr>
-                    <pic:cNvPr id="0" name="image11.png"/>
+                    <pic:cNvPr id="0" name="image6.png"/>
                     <pic:cNvPicPr preferRelativeResize="0"/>
                   </pic:nvPicPr>
                   <pic:blipFill>
-                    <a:blip r:embed="rId43"/>
+                    <a:blip r:embed="rId46"/>
                     <a:srcRect b="0" l="0" r="0" t="0"/>
                     <a:stretch>
                       <a:fillRect/>
@@ -4612,6 +5221,7 @@
     </w:p>
     <w:p>
       <w:pPr>
+        <w:pageBreakBefore w:val="0"/>
         <w:ind w:left="720" w:firstLine="0"/>
         <w:rPr/>
       </w:pPr>
@@ -4621,16 +5231,16 @@
           <wp:inline distB="114300" distT="114300" distL="114300" distR="114300">
             <wp:extent cx="5731200" cy="4508500"/>
             <wp:effectExtent b="0" l="0" r="0" t="0"/>
-            <wp:docPr id="4" name="image17.png"/>
+            <wp:docPr id="4" name="image4.png"/>
             <a:graphic>
               <a:graphicData uri="http://schemas.openxmlformats.org/drawingml/2006/picture">
                 <pic:pic>
                   <pic:nvPicPr>
-                    <pic:cNvPr id="0" name="image17.png"/>
+                    <pic:cNvPr id="0" name="image4.png"/>
                     <pic:cNvPicPr preferRelativeResize="0"/>
                   </pic:nvPicPr>
                   <pic:blipFill>
-                    <a:blip r:embed="rId44"/>
+                    <a:blip r:embed="rId47"/>
                     <a:srcRect b="0" l="0" r="0" t="0"/>
                     <a:stretch>
                       <a:fillRect/>
@@ -4658,6 +5268,7 @@
     </w:p>
     <w:p>
       <w:pPr>
+        <w:pageBreakBefore w:val="0"/>
         <w:ind w:left="720" w:firstLine="0"/>
         <w:rPr/>
       </w:pPr>
@@ -4671,6 +5282,7 @@
     </w:p>
     <w:p>
       <w:pPr>
+        <w:pageBreakBefore w:val="0"/>
         <w:ind w:left="720" w:firstLine="0"/>
         <w:rPr/>
       </w:pPr>
@@ -4680,16 +5292,16 @@
           <wp:inline distB="114300" distT="114300" distL="114300" distR="114300">
             <wp:extent cx="5731200" cy="3098800"/>
             <wp:effectExtent b="0" l="0" r="0" t="0"/>
-            <wp:docPr id="6" name="image18.png"/>
+            <wp:docPr id="6" name="image7.png"/>
             <a:graphic>
               <a:graphicData uri="http://schemas.openxmlformats.org/drawingml/2006/picture">
                 <pic:pic>
                   <pic:nvPicPr>
-                    <pic:cNvPr id="0" name="image18.png"/>
+                    <pic:cNvPr id="0" name="image7.png"/>
                     <pic:cNvPicPr preferRelativeResize="0"/>
                   </pic:nvPicPr>
                   <pic:blipFill>
-                    <a:blip r:embed="rId45"/>
+                    <a:blip r:embed="rId48"/>
                     <a:srcRect b="0" l="0" r="0" t="0"/>
                     <a:stretch>
                       <a:fillRect/>
@@ -4717,6 +5329,7 @@
     </w:p>
     <w:p>
       <w:pPr>
+        <w:pageBreakBefore w:val="0"/>
         <w:numPr>
           <w:ilvl w:val="0"/>
           <w:numId w:val="3"/>
@@ -4736,6 +5349,7 @@
     </w:p>
     <w:p>
       <w:pPr>
+        <w:pageBreakBefore w:val="0"/>
         <w:ind w:left="720" w:firstLine="0"/>
         <w:rPr>
           <w:b w:val="1"/>
@@ -4751,6 +5365,7 @@
     </w:p>
     <w:p>
       <w:pPr>
+        <w:pageBreakBefore w:val="0"/>
         <w:ind w:left="720" w:firstLine="0"/>
         <w:rPr/>
       </w:pPr>
@@ -4764,6 +5379,7 @@
     </w:p>
     <w:p>
       <w:pPr>
+        <w:pageBreakBefore w:val="0"/>
         <w:ind w:left="720" w:firstLine="0"/>
         <w:rPr/>
       </w:pPr>
@@ -4777,6 +5393,7 @@
     </w:p>
     <w:p>
       <w:pPr>
+        <w:pageBreakBefore w:val="0"/>
         <w:ind w:left="720" w:firstLine="0"/>
         <w:rPr/>
       </w:pPr>
@@ -4786,194 +5403,12 @@
           <wp:inline distB="114300" distT="114300" distL="114300" distR="114300">
             <wp:extent cx="5731200" cy="4889500"/>
             <wp:effectExtent b="0" l="0" r="0" t="0"/>
-            <wp:docPr id="25" name="image24.png"/>
+            <wp:docPr id="25" name="image29.png"/>
             <a:graphic>
               <a:graphicData uri="http://schemas.openxmlformats.org/drawingml/2006/picture">
                 <pic:pic>
                   <pic:nvPicPr>
-                    <pic:cNvPr id="0" name="image24.png"/>
-                    <pic:cNvPicPr preferRelativeResize="0"/>
-                  </pic:nvPicPr>
-                  <pic:blipFill>
-                    <a:blip r:embed="rId46"/>
-                    <a:srcRect b="0" l="0" r="0" t="0"/>
-                    <a:stretch>
-                      <a:fillRect/>
-                    </a:stretch>
-                  </pic:blipFill>
-                  <pic:spPr>
-                    <a:xfrm>
-                      <a:off x="0" y="0"/>
-                      <a:ext cx="5731200" cy="4889500"/>
-                    </a:xfrm>
-                    <a:prstGeom prst="rect"/>
-                    <a:ln/>
-                  </pic:spPr>
-                </pic:pic>
-              </a:graphicData>
-            </a:graphic>
-          </wp:inline>
-        </w:drawing>
-      </w:r>
-      <w:r>
-        <w:rPr>
-          <w:rtl w:val="0"/>
-        </w:rPr>
-      </w:r>
-    </w:p>
-    <w:p>
-      <w:pPr>
-        <w:numPr>
-          <w:ilvl w:val="0"/>
-          <w:numId w:val="3"/>
-        </w:numPr>
-        <w:ind w:left="720" w:hanging="360"/>
-        <w:rPr>
-          <w:u w:val="none"/>
-        </w:rPr>
-      </w:pPr>
-      <w:r>
-        <w:rPr>
-          <w:rtl w:val="0"/>
-        </w:rPr>
-        <w:t xml:space="preserve">firebase login</w:t>
-      </w:r>
-    </w:p>
-    <w:p>
-      <w:pPr>
-        <w:ind w:left="720" w:firstLine="0"/>
-        <w:rPr/>
-      </w:pPr>
-      <w:r>
-        <w:rPr/>
-        <w:drawing>
-          <wp:inline distB="114300" distT="114300" distL="114300" distR="114300">
-            <wp:extent cx="5731200" cy="4889500"/>
-            <wp:effectExtent b="0" l="0" r="0" t="0"/>
-            <wp:docPr id="21" name="image21.png"/>
-            <a:graphic>
-              <a:graphicData uri="http://schemas.openxmlformats.org/drawingml/2006/picture">
-                <pic:pic>
-                  <pic:nvPicPr>
-                    <pic:cNvPr id="0" name="image21.png"/>
-                    <pic:cNvPicPr preferRelativeResize="0"/>
-                  </pic:nvPicPr>
-                  <pic:blipFill>
-                    <a:blip r:embed="rId47"/>
-                    <a:srcRect b="0" l="0" r="0" t="0"/>
-                    <a:stretch>
-                      <a:fillRect/>
-                    </a:stretch>
-                  </pic:blipFill>
-                  <pic:spPr>
-                    <a:xfrm>
-                      <a:off x="0" y="0"/>
-                      <a:ext cx="5731200" cy="4889500"/>
-                    </a:xfrm>
-                    <a:prstGeom prst="rect"/>
-                    <a:ln/>
-                  </pic:spPr>
-                </pic:pic>
-              </a:graphicData>
-            </a:graphic>
-          </wp:inline>
-        </w:drawing>
-      </w:r>
-      <w:r>
-        <w:rPr>
-          <w:rtl w:val="0"/>
-        </w:rPr>
-      </w:r>
-    </w:p>
-    <w:p>
-      <w:pPr>
-        <w:ind w:left="720" w:firstLine="0"/>
-        <w:rPr/>
-      </w:pPr>
-      <w:r>
-        <w:rPr>
-          <w:rFonts w:ascii="Arial Unicode MS" w:cs="Arial Unicode MS" w:eastAsia="Arial Unicode MS" w:hAnsi="Arial Unicode MS"/>
-          <w:rtl w:val="0"/>
-        </w:rPr>
-        <w:t xml:space="preserve">오류 발생..</w:t>
-      </w:r>
-    </w:p>
-    <w:p>
-      <w:pPr>
-        <w:ind w:left="720" w:firstLine="0"/>
-        <w:rPr/>
-      </w:pPr>
-      <w:r>
-        <w:rPr/>
-        <w:drawing>
-          <wp:inline distB="114300" distT="114300" distL="114300" distR="114300">
-            <wp:extent cx="5731200" cy="4660900"/>
-            <wp:effectExtent b="0" l="0" r="0" t="0"/>
-            <wp:docPr id="36" name="image32.png"/>
-            <a:graphic>
-              <a:graphicData uri="http://schemas.openxmlformats.org/drawingml/2006/picture">
-                <pic:pic>
-                  <pic:nvPicPr>
-                    <pic:cNvPr id="0" name="image32.png"/>
-                    <pic:cNvPicPr preferRelativeResize="0"/>
-                  </pic:nvPicPr>
-                  <pic:blipFill>
-                    <a:blip r:embed="rId48"/>
-                    <a:srcRect b="0" l="0" r="0" t="0"/>
-                    <a:stretch>
-                      <a:fillRect/>
-                    </a:stretch>
-                  </pic:blipFill>
-                  <pic:spPr>
-                    <a:xfrm>
-                      <a:off x="0" y="0"/>
-                      <a:ext cx="5731200" cy="4660900"/>
-                    </a:xfrm>
-                    <a:prstGeom prst="rect"/>
-                    <a:ln/>
-                  </pic:spPr>
-                </pic:pic>
-              </a:graphicData>
-            </a:graphic>
-          </wp:inline>
-        </w:drawing>
-      </w:r>
-      <w:r>
-        <w:rPr>
-          <w:rtl w:val="0"/>
-        </w:rPr>
-      </w:r>
-    </w:p>
-    <w:p>
-      <w:pPr>
-        <w:ind w:left="720" w:firstLine="0"/>
-        <w:rPr/>
-      </w:pPr>
-      <w:r>
-        <w:rPr>
-          <w:rFonts w:ascii="Arial Unicode MS" w:cs="Arial Unicode MS" w:eastAsia="Arial Unicode MS" w:hAnsi="Arial Unicode MS"/>
-          <w:rtl w:val="0"/>
-        </w:rPr>
-        <w:t xml:space="preserve">관리자 권한으로 PowerShell 실행 후 제한 해제</w:t>
-      </w:r>
-    </w:p>
-    <w:p>
-      <w:pPr>
-        <w:ind w:left="720" w:firstLine="0"/>
-        <w:rPr/>
-      </w:pPr>
-      <w:r>
-        <w:rPr/>
-        <w:drawing>
-          <wp:inline distB="114300" distT="114300" distL="114300" distR="114300">
-            <wp:extent cx="5731200" cy="4889500"/>
-            <wp:effectExtent b="0" l="0" r="0" t="0"/>
-            <wp:docPr id="3" name="image6.png"/>
-            <a:graphic>
-              <a:graphicData uri="http://schemas.openxmlformats.org/drawingml/2006/picture">
-                <pic:pic>
-                  <pic:nvPicPr>
-                    <pic:cNvPr id="0" name="image6.png"/>
+                    <pic:cNvPr id="0" name="image29.png"/>
                     <pic:cNvPicPr preferRelativeResize="0"/>
                   </pic:nvPicPr>
                   <pic:blipFill>
@@ -5005,32 +5440,7 @@
     </w:p>
     <w:p>
       <w:pPr>
-        <w:ind w:left="720" w:firstLine="0"/>
-        <w:rPr/>
-      </w:pPr>
-      <w:r>
-        <w:rPr>
-          <w:rFonts w:ascii="Arial Unicode MS" w:cs="Arial Unicode MS" w:eastAsia="Arial Unicode MS" w:hAnsi="Arial Unicode MS"/>
-          <w:rtl w:val="0"/>
-        </w:rPr>
-        <w:t xml:space="preserve">후 진행은 되는데, 인터넷 창이 안뜨면 URL 직접 복붙해서 들어간 후 로그인..</w:t>
-      </w:r>
-    </w:p>
-    <w:p>
-      <w:pPr>
-        <w:ind w:left="720" w:firstLine="0"/>
-        <w:rPr/>
-      </w:pPr>
-      <w:r>
-        <w:rPr>
-          <w:rFonts w:ascii="Arial Unicode MS" w:cs="Arial Unicode MS" w:eastAsia="Arial Unicode MS" w:hAnsi="Arial Unicode MS"/>
-          <w:rtl w:val="0"/>
-        </w:rPr>
-        <w:t xml:space="preserve">성공.</w:t>
-      </w:r>
-    </w:p>
-    <w:p>
-      <w:pPr>
+        <w:pageBreakBefore w:val="0"/>
         <w:numPr>
           <w:ilvl w:val="0"/>
           <w:numId w:val="3"/>
@@ -5044,11 +5454,228 @@
         <w:rPr>
           <w:rtl w:val="0"/>
         </w:rPr>
+        <w:t xml:space="preserve">firebase login</w:t>
+      </w:r>
+    </w:p>
+    <w:p>
+      <w:pPr>
+        <w:pageBreakBefore w:val="0"/>
+        <w:ind w:left="720" w:firstLine="0"/>
+        <w:rPr/>
+      </w:pPr>
+      <w:r>
+        <w:rPr/>
+        <w:drawing>
+          <wp:inline distB="114300" distT="114300" distL="114300" distR="114300">
+            <wp:extent cx="5731200" cy="4889500"/>
+            <wp:effectExtent b="0" l="0" r="0" t="0"/>
+            <wp:docPr id="21" name="image23.png"/>
+            <a:graphic>
+              <a:graphicData uri="http://schemas.openxmlformats.org/drawingml/2006/picture">
+                <pic:pic>
+                  <pic:nvPicPr>
+                    <pic:cNvPr id="0" name="image23.png"/>
+                    <pic:cNvPicPr preferRelativeResize="0"/>
+                  </pic:nvPicPr>
+                  <pic:blipFill>
+                    <a:blip r:embed="rId50"/>
+                    <a:srcRect b="0" l="0" r="0" t="0"/>
+                    <a:stretch>
+                      <a:fillRect/>
+                    </a:stretch>
+                  </pic:blipFill>
+                  <pic:spPr>
+                    <a:xfrm>
+                      <a:off x="0" y="0"/>
+                      <a:ext cx="5731200" cy="4889500"/>
+                    </a:xfrm>
+                    <a:prstGeom prst="rect"/>
+                    <a:ln/>
+                  </pic:spPr>
+                </pic:pic>
+              </a:graphicData>
+            </a:graphic>
+          </wp:inline>
+        </w:drawing>
+      </w:r>
+      <w:r>
+        <w:rPr>
+          <w:rtl w:val="0"/>
+        </w:rPr>
+      </w:r>
+    </w:p>
+    <w:p>
+      <w:pPr>
+        <w:pageBreakBefore w:val="0"/>
+        <w:ind w:left="720" w:firstLine="0"/>
+        <w:rPr/>
+      </w:pPr>
+      <w:r>
+        <w:rPr>
+          <w:rFonts w:ascii="Arial Unicode MS" w:cs="Arial Unicode MS" w:eastAsia="Arial Unicode MS" w:hAnsi="Arial Unicode MS"/>
+          <w:rtl w:val="0"/>
+        </w:rPr>
+        <w:t xml:space="preserve">오류 발생..</w:t>
+      </w:r>
+    </w:p>
+    <w:p>
+      <w:pPr>
+        <w:pageBreakBefore w:val="0"/>
+        <w:ind w:left="720" w:firstLine="0"/>
+        <w:rPr/>
+      </w:pPr>
+      <w:r>
+        <w:rPr/>
+        <w:drawing>
+          <wp:inline distB="114300" distT="114300" distL="114300" distR="114300">
+            <wp:extent cx="5731200" cy="4660900"/>
+            <wp:effectExtent b="0" l="0" r="0" t="0"/>
+            <wp:docPr id="36" name="image36.png"/>
+            <a:graphic>
+              <a:graphicData uri="http://schemas.openxmlformats.org/drawingml/2006/picture">
+                <pic:pic>
+                  <pic:nvPicPr>
+                    <pic:cNvPr id="0" name="image36.png"/>
+                    <pic:cNvPicPr preferRelativeResize="0"/>
+                  </pic:nvPicPr>
+                  <pic:blipFill>
+                    <a:blip r:embed="rId51"/>
+                    <a:srcRect b="0" l="0" r="0" t="0"/>
+                    <a:stretch>
+                      <a:fillRect/>
+                    </a:stretch>
+                  </pic:blipFill>
+                  <pic:spPr>
+                    <a:xfrm>
+                      <a:off x="0" y="0"/>
+                      <a:ext cx="5731200" cy="4660900"/>
+                    </a:xfrm>
+                    <a:prstGeom prst="rect"/>
+                    <a:ln/>
+                  </pic:spPr>
+                </pic:pic>
+              </a:graphicData>
+            </a:graphic>
+          </wp:inline>
+        </w:drawing>
+      </w:r>
+      <w:r>
+        <w:rPr>
+          <w:rtl w:val="0"/>
+        </w:rPr>
+      </w:r>
+    </w:p>
+    <w:p>
+      <w:pPr>
+        <w:pageBreakBefore w:val="0"/>
+        <w:ind w:left="720" w:firstLine="0"/>
+        <w:rPr/>
+      </w:pPr>
+      <w:r>
+        <w:rPr>
+          <w:rFonts w:ascii="Arial Unicode MS" w:cs="Arial Unicode MS" w:eastAsia="Arial Unicode MS" w:hAnsi="Arial Unicode MS"/>
+          <w:rtl w:val="0"/>
+        </w:rPr>
+        <w:t xml:space="preserve">관리자 권한으로 PowerShell 실행 후 제한 해제</w:t>
+      </w:r>
+    </w:p>
+    <w:p>
+      <w:pPr>
+        <w:pageBreakBefore w:val="0"/>
+        <w:ind w:left="720" w:firstLine="0"/>
+        <w:rPr/>
+      </w:pPr>
+      <w:r>
+        <w:rPr/>
+        <w:drawing>
+          <wp:inline distB="114300" distT="114300" distL="114300" distR="114300">
+            <wp:extent cx="5731200" cy="4889500"/>
+            <wp:effectExtent b="0" l="0" r="0" t="0"/>
+            <wp:docPr id="3" name="image2.png"/>
+            <a:graphic>
+              <a:graphicData uri="http://schemas.openxmlformats.org/drawingml/2006/picture">
+                <pic:pic>
+                  <pic:nvPicPr>
+                    <pic:cNvPr id="0" name="image2.png"/>
+                    <pic:cNvPicPr preferRelativeResize="0"/>
+                  </pic:nvPicPr>
+                  <pic:blipFill>
+                    <a:blip r:embed="rId52"/>
+                    <a:srcRect b="0" l="0" r="0" t="0"/>
+                    <a:stretch>
+                      <a:fillRect/>
+                    </a:stretch>
+                  </pic:blipFill>
+                  <pic:spPr>
+                    <a:xfrm>
+                      <a:off x="0" y="0"/>
+                      <a:ext cx="5731200" cy="4889500"/>
+                    </a:xfrm>
+                    <a:prstGeom prst="rect"/>
+                    <a:ln/>
+                  </pic:spPr>
+                </pic:pic>
+              </a:graphicData>
+            </a:graphic>
+          </wp:inline>
+        </w:drawing>
+      </w:r>
+      <w:r>
+        <w:rPr>
+          <w:rtl w:val="0"/>
+        </w:rPr>
+      </w:r>
+    </w:p>
+    <w:p>
+      <w:pPr>
+        <w:pageBreakBefore w:val="0"/>
+        <w:ind w:left="720" w:firstLine="0"/>
+        <w:rPr/>
+      </w:pPr>
+      <w:r>
+        <w:rPr>
+          <w:rFonts w:ascii="Arial Unicode MS" w:cs="Arial Unicode MS" w:eastAsia="Arial Unicode MS" w:hAnsi="Arial Unicode MS"/>
+          <w:rtl w:val="0"/>
+        </w:rPr>
+        <w:t xml:space="preserve">후 진행은 되는데, 인터넷 창이 안뜨면 URL 직접 복붙해서 들어간 후 로그인..</w:t>
+      </w:r>
+    </w:p>
+    <w:p>
+      <w:pPr>
+        <w:pageBreakBefore w:val="0"/>
+        <w:ind w:left="720" w:firstLine="0"/>
+        <w:rPr/>
+      </w:pPr>
+      <w:r>
+        <w:rPr>
+          <w:rFonts w:ascii="Arial Unicode MS" w:cs="Arial Unicode MS" w:eastAsia="Arial Unicode MS" w:hAnsi="Arial Unicode MS"/>
+          <w:rtl w:val="0"/>
+        </w:rPr>
+        <w:t xml:space="preserve">성공.</w:t>
+      </w:r>
+    </w:p>
+    <w:p>
+      <w:pPr>
+        <w:pageBreakBefore w:val="0"/>
+        <w:numPr>
+          <w:ilvl w:val="0"/>
+          <w:numId w:val="3"/>
+        </w:numPr>
+        <w:ind w:left="720" w:hanging="360"/>
+        <w:rPr>
+          <w:u w:val="none"/>
+        </w:rPr>
+      </w:pPr>
+      <w:r>
+        <w:rPr>
+          <w:rtl w:val="0"/>
+        </w:rPr>
         <w:t xml:space="preserve">firebase init</w:t>
       </w:r>
     </w:p>
     <w:p>
       <w:pPr>
+        <w:pageBreakBefore w:val="0"/>
         <w:ind w:left="720" w:firstLine="0"/>
         <w:rPr/>
       </w:pPr>
@@ -5058,16 +5685,16 @@
           <wp:inline distB="114300" distT="114300" distL="114300" distR="114300">
             <wp:extent cx="5731200" cy="4432300"/>
             <wp:effectExtent b="0" l="0" r="0" t="0"/>
-            <wp:docPr id="35" name="image34.png"/>
+            <wp:docPr id="35" name="image35.png"/>
             <a:graphic>
               <a:graphicData uri="http://schemas.openxmlformats.org/drawingml/2006/picture">
                 <pic:pic>
                   <pic:nvPicPr>
-                    <pic:cNvPr id="0" name="image34.png"/>
+                    <pic:cNvPr id="0" name="image35.png"/>
                     <pic:cNvPicPr preferRelativeResize="0"/>
                   </pic:nvPicPr>
                   <pic:blipFill>
-                    <a:blip r:embed="rId50"/>
+                    <a:blip r:embed="rId53"/>
                     <a:srcRect b="0" l="0" r="0" t="0"/>
                     <a:stretch>
                       <a:fillRect/>
@@ -5095,6 +5722,7 @@
     </w:p>
     <w:p>
       <w:pPr>
+        <w:pageBreakBefore w:val="0"/>
         <w:numPr>
           <w:ilvl w:val="0"/>
           <w:numId w:val="3"/>
@@ -5113,6 +5741,7 @@
     </w:p>
     <w:p>
       <w:pPr>
+        <w:pageBreakBefore w:val="0"/>
         <w:ind w:left="720" w:firstLine="0"/>
         <w:rPr/>
       </w:pPr>
@@ -5122,16 +5751,16 @@
           <wp:inline distB="114300" distT="114300" distL="114300" distR="114300">
             <wp:extent cx="5731200" cy="4432300"/>
             <wp:effectExtent b="0" l="0" r="0" t="0"/>
-            <wp:docPr id="18" name="image3.png"/>
+            <wp:docPr id="18" name="image22.png"/>
             <a:graphic>
               <a:graphicData uri="http://schemas.openxmlformats.org/drawingml/2006/picture">
                 <pic:pic>
                   <pic:nvPicPr>
-                    <pic:cNvPr id="0" name="image3.png"/>
+                    <pic:cNvPr id="0" name="image22.png"/>
                     <pic:cNvPicPr preferRelativeResize="0"/>
                   </pic:nvPicPr>
                   <pic:blipFill>
-                    <a:blip r:embed="rId51"/>
+                    <a:blip r:embed="rId54"/>
                     <a:srcRect b="0" l="0" r="0" t="0"/>
                     <a:stretch>
                       <a:fillRect/>
@@ -5159,6 +5788,7 @@
     </w:p>
     <w:p>
       <w:pPr>
+        <w:pageBreakBefore w:val="0"/>
         <w:numPr>
           <w:ilvl w:val="0"/>
           <w:numId w:val="3"/>
@@ -5557,6 +6187,7 @@
     <w:pPr>
       <w:keepNext w:val="1"/>
       <w:keepLines w:val="1"/>
+      <w:pageBreakBefore w:val="0"/>
       <w:spacing w:after="120" w:before="400" w:lineRule="auto"/>
     </w:pPr>
     <w:rPr>
@@ -5571,6 +6202,7 @@
     <w:pPr>
       <w:keepNext w:val="1"/>
       <w:keepLines w:val="1"/>
+      <w:pageBreakBefore w:val="0"/>
       <w:spacing w:after="120" w:before="360" w:lineRule="auto"/>
     </w:pPr>
     <w:rPr>
@@ -5586,6 +6218,7 @@
     <w:pPr>
       <w:keepNext w:val="1"/>
       <w:keepLines w:val="1"/>
+      <w:pageBreakBefore w:val="0"/>
       <w:spacing w:after="80" w:before="320" w:lineRule="auto"/>
     </w:pPr>
     <w:rPr>
@@ -5602,6 +6235,7 @@
     <w:pPr>
       <w:keepNext w:val="1"/>
       <w:keepLines w:val="1"/>
+      <w:pageBreakBefore w:val="0"/>
       <w:spacing w:after="80" w:before="280" w:lineRule="auto"/>
     </w:pPr>
     <w:rPr>
@@ -5617,6 +6251,7 @@
     <w:pPr>
       <w:keepNext w:val="1"/>
       <w:keepLines w:val="1"/>
+      <w:pageBreakBefore w:val="0"/>
       <w:spacing w:after="80" w:before="240" w:lineRule="auto"/>
     </w:pPr>
     <w:rPr>
@@ -5632,6 +6267,7 @@
     <w:pPr>
       <w:keepNext w:val="1"/>
       <w:keepLines w:val="1"/>
+      <w:pageBreakBefore w:val="0"/>
       <w:spacing w:after="80" w:before="240" w:lineRule="auto"/>
     </w:pPr>
     <w:rPr>
@@ -5648,6 +6284,7 @@
     <w:pPr>
       <w:keepNext w:val="1"/>
       <w:keepLines w:val="1"/>
+      <w:pageBreakBefore w:val="0"/>
       <w:spacing w:after="60" w:before="0" w:lineRule="auto"/>
     </w:pPr>
     <w:rPr>
@@ -5662,6 +6299,7 @@
     <w:pPr>
       <w:keepNext w:val="1"/>
       <w:keepLines w:val="1"/>
+      <w:pageBreakBefore w:val="0"/>
       <w:spacing w:after="320" w:before="0" w:lineRule="auto"/>
     </w:pPr>
     <w:rPr>
@@ -5699,6 +6337,32 @@
     </w:tblPr>
   </w:style>
   <w:style w:type="table" w:styleId="Table3">
+    <w:basedOn w:val="TableNormal"/>
+    <w:tblPr>
+      <w:tblStyleRowBandSize w:val="1"/>
+      <w:tblStyleColBandSize w:val="1"/>
+      <w:tblCellMar>
+        <w:top w:w="100.0" w:type="dxa"/>
+        <w:left w:w="100.0" w:type="dxa"/>
+        <w:bottom w:w="100.0" w:type="dxa"/>
+        <w:right w:w="100.0" w:type="dxa"/>
+      </w:tblCellMar>
+    </w:tblPr>
+  </w:style>
+  <w:style w:type="table" w:styleId="Table4">
+    <w:basedOn w:val="TableNormal"/>
+    <w:tblPr>
+      <w:tblStyleRowBandSize w:val="1"/>
+      <w:tblStyleColBandSize w:val="1"/>
+      <w:tblCellMar>
+        <w:top w:w="100.0" w:type="dxa"/>
+        <w:left w:w="100.0" w:type="dxa"/>
+        <w:bottom w:w="100.0" w:type="dxa"/>
+        <w:right w:w="100.0" w:type="dxa"/>
+      </w:tblCellMar>
+    </w:tblPr>
+  </w:style>
+  <w:style w:type="table" w:styleId="Table5">
     <w:basedOn w:val="TableNormal"/>
     <w:tblPr>
       <w:tblStyleRowBandSize w:val="1"/>

</xml_diff>